<commit_message>
feat(subd-proj): updated docs files
</commit_message>
<xml_diff>
--- a/Course2/SummerSemester/Databases/Project/docs/DB_Practicum3MI0700035.docx
+++ b/Course2/SummerSemester/Databases/Project/docs/DB_Practicum3MI0700035.docx
@@ -19,17 +19,7 @@
           <w:szCs w:val="28"/>
           <w:lang w:val="bg-BG" w:bidi="ar-SA"/>
         </w:rPr>
-        <w:t>Тема</w:t>
-      </w:r>
-      <w:r>
-        <w:rPr>
-          <w:rFonts w:cs="Times New Roman" w:ascii="Times New Roman" w:hAnsi="Times New Roman"/>
-          <w:b/>
-          <w:sz w:val="28"/>
-          <w:szCs w:val="28"/>
-          <w:lang w:val="bg-BG" w:bidi="ar-SA"/>
-        </w:rPr>
-        <w:t xml:space="preserve"> 7</w:t>
+        <w:t>Тема 7</w:t>
       </w:r>
     </w:p>
     <w:p>
@@ -230,29 +220,7 @@
           <w:szCs w:val="26"/>
           <w:lang w:val="bg-BG" w:bidi="ar-SA"/>
         </w:rPr>
-        <w:t xml:space="preserve">В системата се пази информация за отговорите, които еднозначно се определят от идентификационен номер и номер на въпроса за когото отговарят. В отговорите се пази информация за това дали са верен отговор на въпроса, към </w:t>
-      </w:r>
-      <w:r>
-        <w:rPr>
-          <w:rFonts w:cs="Times New Roman" w:ascii="Times New Roman" w:hAnsi="Times New Roman"/>
-          <w:b w:val="false"/>
-          <w:bCs/>
-          <w:sz w:val="26"/>
-          <w:szCs w:val="26"/>
-          <w:lang w:val="bg-BG" w:bidi="ar-SA"/>
-        </w:rPr>
-        <w:t>който</w:t>
-      </w:r>
-      <w:r>
-        <w:rPr>
-          <w:rFonts w:cs="Times New Roman" w:ascii="Times New Roman" w:hAnsi="Times New Roman"/>
-          <w:b w:val="false"/>
-          <w:bCs/>
-          <w:sz w:val="26"/>
-          <w:szCs w:val="26"/>
-          <w:lang w:val="bg-BG" w:bidi="ar-SA"/>
-        </w:rPr>
-        <w:t xml:space="preserve"> сочат, както и стойността на отговора в текстов формат.</w:t>
+        <w:t>В системата се пази информация за отговорите, които еднозначно се определят от идентификационен номер и номер на въпроса за когото отговарят. В отговорите се пази информация за това дали са верен отговор на въпроса, към който сочат, както и стойността на отговора в текстов формат.</w:t>
       </w:r>
     </w:p>
     <w:p>
@@ -308,6 +276,9 @@
         </w:rPr>
         <w:t>За всеки студент се пази информация, на коя дата се явява на определен електронен тест, както и всеки тест, който е взет в съчетание с получената от него оценка.</w:t>
       </w:r>
+      <w:r>
+        <w:br w:type="page"/>
+      </w:r>
     </w:p>
     <w:p>
       <w:pPr>
@@ -317,7 +288,7 @@
           <w:numId w:val="0"/>
         </w:numPr>
         <w:spacing w:lineRule="auto" w:line="360"/>
-        <w:ind w:firstLine="704" w:left="360"/>
+        <w:ind w:hanging="0" w:left="360"/>
         <w:jc w:val="both"/>
         <w:rPr>
           <w:rFonts w:ascii="Times New Roman" w:hAnsi="Times New Roman" w:cs="Times New Roman"/>
@@ -765,58 +736,7 @@
           <w:szCs w:val="26"/>
           <w:lang w:val="bg-BG" w:bidi="ar-SA"/>
         </w:rPr>
-        <w:t>Студенти - факултетен номер : низ, първо име : низ, фамилия: ни</w:t>
-      </w:r>
-      <w:r>
-        <w:rPr>
-          <w:rFonts w:cs="Times New Roman" w:ascii="Times New Roman" w:hAnsi="Times New Roman"/>
-          <w:sz w:val="26"/>
-          <w:szCs w:val="26"/>
-          <w:lang w:val="bg-BG" w:bidi="ar-SA"/>
-        </w:rPr>
-        <w:t>з</w:t>
-      </w:r>
-      <w:r>
-        <w:rPr>
-          <w:rFonts w:cs="Times New Roman" w:ascii="Times New Roman" w:hAnsi="Times New Roman"/>
-          <w:sz w:val="26"/>
-          <w:szCs w:val="26"/>
-          <w:lang w:val="bg-BG" w:bidi="ar-SA"/>
-        </w:rPr>
-        <w:t>, курс : цяло положително число, факултет : низ</w:t>
-      </w:r>
-    </w:p>
-    <w:p>
-      <w:pPr>
-        <w:pStyle w:val="Normal"/>
-        <w:keepNext w:val="false"/>
-        <w:keepLines w:val="false"/>
-        <w:widowControl/>
-        <w:numPr>
-          <w:ilvl w:val="0"/>
-          <w:numId w:val="0"/>
-        </w:numPr>
-        <w:suppressLineNumbers w:val="0"/>
-        <w:tabs>
-          <w:tab w:val="clear" w:pos="708"/>
-          <w:tab w:val="left" w:pos="720" w:leader="none"/>
-        </w:tabs>
-        <w:spacing w:lineRule="auto" w:line="259" w:beforeAutospacing="1" w:afterAutospacing="1"/>
-        <w:ind w:hanging="0" w:left="0"/>
-        <w:rPr>
-          <w:rFonts w:ascii="Times New Roman" w:hAnsi="Times New Roman" w:cs="Times New Roman"/>
-          <w:sz w:val="26"/>
-          <w:szCs w:val="26"/>
-          <w:lang w:val="bg-BG" w:bidi="ar-SA"/>
-        </w:rPr>
-      </w:pPr>
-      <w:r>
-        <w:rPr>
-          <w:rFonts w:cs="Times New Roman" w:ascii="Times New Roman" w:hAnsi="Times New Roman"/>
-          <w:sz w:val="26"/>
-          <w:szCs w:val="26"/>
-          <w:lang w:val="bg-BG" w:bidi="ar-SA"/>
-        </w:rPr>
+        <w:t>Студенти - факултетен номер : низ, първо име : низ, фамилия: низ, курс : цяло положително число, факултет : низ</w:t>
       </w:r>
     </w:p>
     <w:p>
@@ -1085,6 +1005,22 @@
         </w:rPr>
         <w:t>Студентите могат да вземат много Изпити. Един Изпит може да бъде взет от много Студенти.</w:t>
       </w:r>
+      <w:r>
+        <w:br w:type="page"/>
+      </w:r>
+    </w:p>
+    <w:p>
+      <w:pPr>
+        <w:pStyle w:val="Normal"/>
+        <w:widowControl/>
+        <w:suppressLineNumbers w:val="0"/>
+        <w:spacing w:before="0" w:afterAutospacing="1"/>
+        <w:ind w:hanging="0" w:left="720"/>
+        <w:rPr/>
+      </w:pPr>
+      <w:r>
+        <w:rPr/>
+      </w:r>
     </w:p>
     <w:p>
       <w:pPr>
@@ -1420,9 +1356,7 @@
         <w:t xml:space="preserve">     </w:t>
       </w:r>
       <w:r>
-        <w:rPr>
-          <w:lang w:val="bg-BG" w:bidi="ar-SA"/>
-        </w:rPr>
+        <w:rPr/>
         <w:drawing>
           <wp:inline distT="0" distB="0" distL="0" distR="0">
             <wp:extent cx="6638290" cy="3954145"/>
@@ -1462,6 +1396,20 @@
           </wp:inline>
         </w:drawing>
       </w:r>
+      <w:r>
+        <w:br w:type="page"/>
+      </w:r>
+    </w:p>
+    <w:p>
+      <w:pPr>
+        <w:pStyle w:val="Normal"/>
+        <w:spacing w:lineRule="auto" w:line="360"/>
+        <w:jc w:val="both"/>
+        <w:rPr/>
+      </w:pPr>
+      <w:r>
+        <w:rPr/>
+      </w:r>
     </w:p>
     <w:p>
       <w:pPr>
@@ -1495,7 +1443,6 @@
         <w:keepLines w:val="false"/>
         <w:widowControl/>
         <w:suppressLineNumbers w:val="0"/>
-        <w:pBdr/>
         <w:shd w:val="clear" w:fill="FFFFFF"/>
         <w:bidi w:val="0"/>
         <w:spacing w:lineRule="atLeast" w:line="15" w:beforeAutospacing="0" w:before="0" w:afterAutospacing="0" w:after="0"/>
@@ -1734,7 +1681,6 @@
         <w:keepLines w:val="false"/>
         <w:widowControl/>
         <w:suppressLineNumbers w:val="0"/>
-        <w:pBdr/>
         <w:shd w:val="clear" w:fill="FFFFFF"/>
         <w:bidi w:val="0"/>
         <w:spacing w:lineRule="atLeast" w:line="15" w:beforeAutospacing="0" w:before="0" w:afterAutospacing="0" w:after="0"/>
@@ -2245,7 +2191,6 @@
         <w:keepLines w:val="false"/>
         <w:widowControl/>
         <w:suppressLineNumbers w:val="0"/>
-        <w:pBdr/>
         <w:shd w:val="clear" w:fill="FFFFFF"/>
         <w:bidi w:val="0"/>
         <w:spacing w:lineRule="atLeast" w:line="15" w:beforeAutospacing="0" w:before="0" w:afterAutospacing="0" w:after="0"/>
@@ -2790,7 +2735,6 @@
         <w:keepLines w:val="false"/>
         <w:widowControl/>
         <w:suppressLineNumbers w:val="0"/>
-        <w:pBdr/>
         <w:shd w:val="clear" w:fill="FFFFFF"/>
         <w:bidi w:val="0"/>
         <w:spacing w:lineRule="atLeast" w:line="15" w:beforeAutospacing="0" w:before="0" w:afterAutospacing="0" w:after="0"/>
@@ -2826,7 +2770,6 @@
         <w:keepLines w:val="false"/>
         <w:widowControl/>
         <w:suppressLineNumbers w:val="0"/>
-        <w:pBdr/>
         <w:shd w:val="clear" w:fill="FFFFFF"/>
         <w:bidi w:val="0"/>
         <w:spacing w:lineRule="atLeast" w:line="15" w:beforeAutospacing="0" w:before="0" w:afterAutospacing="0" w:after="0"/>
@@ -3007,9 +2950,7 @@
         </w:rPr>
       </w:pPr>
       <w:r>
-        <w:rPr>
-          <w:lang w:val="bg-BG" w:bidi="ar-SA"/>
-        </w:rPr>
+        <w:rPr/>
         <w:drawing>
           <wp:inline distT="0" distB="0" distL="0" distR="0">
             <wp:extent cx="6627495" cy="1911985"/>
@@ -3071,6 +3012,747 @@
           <w:szCs w:val="26"/>
           <w:lang w:val="bg-BG" w:bidi="ar-SA"/>
         </w:rPr>
+        <w:t>Функции</w:t>
+      </w:r>
+    </w:p>
+    <w:p>
+      <w:pPr>
+        <w:pStyle w:val="ListParagraph"/>
+        <w:spacing w:lineRule="auto" w:line="360"/>
+        <w:jc w:val="both"/>
+        <w:rPr>
+          <w:lang w:val="bg-BG" w:bidi="ar-SA"/>
+        </w:rPr>
+      </w:pPr>
+      <w:r>
+        <w:rPr/>
+      </w:r>
+      <w:r>
+        <mc:AlternateContent>
+          <mc:Choice Requires="wps">
+            <w:drawing>
+              <wp:anchor behindDoc="0" distT="0" distB="0" distL="0" distR="0" simplePos="0" locked="0" layoutInCell="0" allowOverlap="1" relativeHeight="17">
+                <wp:simplePos x="0" y="0"/>
+                <wp:positionH relativeFrom="column">
+                  <wp:align>center</wp:align>
+                </wp:positionH>
+                <wp:positionV relativeFrom="line">
+                  <wp:posOffset>635</wp:posOffset>
+                </wp:positionV>
+                <wp:extent cx="6047740" cy="3524250"/>
+                <wp:effectExtent l="0" t="0" r="0" b="0"/>
+                <wp:wrapTopAndBottom/>
+                <wp:docPr id="3" name="Frame5"/>
+                <a:graphic xmlns:a="http://schemas.openxmlformats.org/drawingml/2006/main">
+                  <a:graphicData uri="http://schemas.microsoft.com/office/word/2010/wordprocessingShape">
+                    <wps:wsp>
+                      <wps:cNvSpPr txBox="1"/>
+                      <wps:spPr>
+                        <a:xfrm>
+                          <a:off x="0" y="0"/>
+                          <a:ext cx="6047740" cy="3524250"/>
+                        </a:xfrm>
+                        <a:prstGeom prst="rect"/>
+                        <a:solidFill>
+                          <a:srgbClr val="FFFFFF"/>
+                        </a:solidFill>
+                      </wps:spPr>
+                      <wps:txbx>
+                        <w:txbxContent>
+                          <w:p>
+                            <w:pPr>
+                              <w:pStyle w:val="Caption"/>
+                              <w:suppressLineNumbers/>
+                              <w:spacing w:before="120" w:after="120"/>
+                              <w:rPr/>
+                            </w:pPr>
+                            <w:r>
+                              <w:rPr/>
+                              <w:drawing>
+                                <wp:inline distT="0" distB="0" distL="0" distR="0">
+                                  <wp:extent cx="5631815" cy="2953385"/>
+                                  <wp:effectExtent l="0" t="0" r="0" b="0"/>
+                                  <wp:docPr id="4" name="Image1" descr=""/>
+                                  <wp:cNvGraphicFramePr>
+                                    <a:graphicFrameLocks xmlns:a="http://schemas.openxmlformats.org/drawingml/2006/main" noChangeAspect="1"/>
+                                  </wp:cNvGraphicFramePr>
+                                  <a:graphic xmlns:a="http://schemas.openxmlformats.org/drawingml/2006/main">
+                                    <a:graphicData uri="http://schemas.openxmlformats.org/drawingml/2006/picture">
+                                      <pic:pic xmlns:pic="http://schemas.openxmlformats.org/drawingml/2006/picture">
+                                        <pic:nvPicPr>
+                                          <pic:cNvPr id="4" name="Image1" descr=""/>
+                                          <pic:cNvPicPr>
+                                            <a:picLocks noChangeAspect="1" noChangeArrowheads="1"/>
+                                          </pic:cNvPicPr>
+                                        </pic:nvPicPr>
+                                        <pic:blipFill>
+                                          <a:blip r:embed="rId4"/>
+                                          <a:stretch>
+                                            <a:fillRect/>
+                                          </a:stretch>
+                                        </pic:blipFill>
+                                        <pic:spPr bwMode="auto">
+                                          <a:xfrm>
+                                            <a:off x="0" y="0"/>
+                                            <a:ext cx="5631815" cy="2953385"/>
+                                          </a:xfrm>
+                                          <a:prstGeom prst="rect">
+                                            <a:avLst/>
+                                          </a:prstGeom>
+                                          <a:noFill/>
+                                        </pic:spPr>
+                                      </pic:pic>
+                                    </a:graphicData>
+                                  </a:graphic>
+                                </wp:inline>
+                              </w:drawing>
+                              <w:t>Функция за проверка дали студент е минал даден изпит</w:t>
+                            </w:r>
+                          </w:p>
+                        </w:txbxContent>
+                      </wps:txbx>
+                      <wps:bodyPr anchor="t" lIns="0" tIns="0" rIns="0" bIns="0">
+                        <a:noAutofit/>
+                      </wps:bodyPr>
+                    </wps:wsp>
+                  </a:graphicData>
+                </a:graphic>
+                <wp14:sizeRelH relativeFrom="margin">
+                  <wp14:pctWidth>91000</wp14:pctWidth>
+                </wp14:sizeRelH>
+              </wp:anchor>
+            </w:drawing>
+          </mc:Choice>
+          <mc:Fallback>
+            <w:pict>
+              <v:rect style="position:absolute;rotation:-0;width:476.2pt;height:277.5pt;mso-wrap-distance-left:0pt;mso-wrap-distance-right:0pt;mso-wrap-distance-top:0pt;mso-wrap-distance-bottom:0pt;margin-top:0pt;mso-position-vertical:top;mso-position-vertical-relative:text;margin-left:5.55pt;mso-position-horizontal:center;mso-position-horizontal-relative:text">
+                <v:textbox inset="0in,0in,0in,0in">
+                  <w:txbxContent>
+                    <w:p>
+                      <w:pPr>
+                        <w:pStyle w:val="Caption"/>
+                        <w:suppressLineNumbers/>
+                        <w:spacing w:before="120" w:after="120"/>
+                        <w:rPr/>
+                      </w:pPr>
+                      <w:r>
+                        <w:rPr/>
+                        <w:drawing>
+                          <wp:inline distT="0" distB="0" distL="0" distR="0">
+                            <wp:extent cx="5631815" cy="2953385"/>
+                            <wp:effectExtent l="0" t="0" r="0" b="0"/>
+                            <wp:docPr id="5" name="Image1" descr=""/>
+                            <wp:cNvGraphicFramePr>
+                              <a:graphicFrameLocks xmlns:a="http://schemas.openxmlformats.org/drawingml/2006/main" noChangeAspect="1"/>
+                            </wp:cNvGraphicFramePr>
+                            <a:graphic xmlns:a="http://schemas.openxmlformats.org/drawingml/2006/main">
+                              <a:graphicData uri="http://schemas.openxmlformats.org/drawingml/2006/picture">
+                                <pic:pic xmlns:pic="http://schemas.openxmlformats.org/drawingml/2006/picture">
+                                  <pic:nvPicPr>
+                                    <pic:cNvPr id="5" name="Image1" descr=""/>
+                                    <pic:cNvPicPr>
+                                      <a:picLocks noChangeAspect="1" noChangeArrowheads="1"/>
+                                    </pic:cNvPicPr>
+                                  </pic:nvPicPr>
+                                  <pic:blipFill>
+                                    <a:blip r:embed="rId5"/>
+                                    <a:stretch>
+                                      <a:fillRect/>
+                                    </a:stretch>
+                                  </pic:blipFill>
+                                  <pic:spPr bwMode="auto">
+                                    <a:xfrm>
+                                      <a:off x="0" y="0"/>
+                                      <a:ext cx="5631815" cy="2953385"/>
+                                    </a:xfrm>
+                                    <a:prstGeom prst="rect">
+                                      <a:avLst/>
+                                    </a:prstGeom>
+                                    <a:noFill/>
+                                  </pic:spPr>
+                                </pic:pic>
+                              </a:graphicData>
+                            </a:graphic>
+                          </wp:inline>
+                        </w:drawing>
+                        <w:t>Функция за проверка дали студент е минал даден изпит</w:t>
+                      </w:r>
+                    </w:p>
+                  </w:txbxContent>
+                </v:textbox>
+                <w10:wrap type="topAndBottom"/>
+              </v:rect>
+            </w:pict>
+          </mc:Fallback>
+        </mc:AlternateContent>
+      </w:r>
+    </w:p>
+    <w:p>
+      <w:pPr>
+        <w:pStyle w:val="ListParagraph"/>
+        <w:spacing w:lineRule="auto" w:line="360"/>
+        <w:jc w:val="both"/>
+        <w:rPr>
+          <w:lang w:val="bg-BG" w:bidi="ar-SA"/>
+        </w:rPr>
+      </w:pPr>
+      <w:r>
+        <w:rPr/>
+      </w:r>
+      <w:r>
+        <mc:AlternateContent>
+          <mc:Choice Requires="wps">
+            <w:drawing>
+              <wp:inline distT="0" distB="0" distL="0" distR="0">
+                <wp:extent cx="6188710" cy="3047365"/>
+                <wp:effectExtent l="0" t="0" r="0" b="0"/>
+                <wp:docPr id="6" name="Frame2"/>
+                <a:graphic xmlns:a="http://schemas.openxmlformats.org/drawingml/2006/main">
+                  <a:graphicData uri="http://schemas.microsoft.com/office/word/2010/wordprocessingShape">
+                    <wps:wsp>
+                      <wps:cNvSpPr txBox="1"/>
+                      <wps:spPr>
+                        <a:xfrm>
+                          <a:off x="0" y="0"/>
+                          <a:ext cx="6188710" cy="3047365"/>
+                        </a:xfrm>
+                        <a:prstGeom prst="rect"/>
+                        <a:solidFill>
+                          <a:srgbClr val="FFFFFF"/>
+                        </a:solidFill>
+                      </wps:spPr>
+                      <wps:txbx>
+                        <w:txbxContent>
+                          <w:p>
+                            <w:pPr>
+                              <w:pStyle w:val="Caption"/>
+                              <w:suppressLineNumbers/>
+                              <w:spacing w:before="120" w:after="120"/>
+                              <w:rPr/>
+                            </w:pPr>
+                            <w:r>
+                              <w:rPr/>
+                              <w:drawing>
+                                <wp:inline distT="0" distB="0" distL="0" distR="0">
+                                  <wp:extent cx="5848350" cy="2680335"/>
+                                  <wp:effectExtent l="0" t="0" r="0" b="0"/>
+                                  <wp:docPr id="7" name="Image2" descr=""/>
+                                  <wp:cNvGraphicFramePr>
+                                    <a:graphicFrameLocks xmlns:a="http://schemas.openxmlformats.org/drawingml/2006/main" noChangeAspect="1"/>
+                                  </wp:cNvGraphicFramePr>
+                                  <a:graphic xmlns:a="http://schemas.openxmlformats.org/drawingml/2006/main">
+                                    <a:graphicData uri="http://schemas.openxmlformats.org/drawingml/2006/picture">
+                                      <pic:pic xmlns:pic="http://schemas.openxmlformats.org/drawingml/2006/picture">
+                                        <pic:nvPicPr>
+                                          <pic:cNvPr id="7" name="Image2" descr=""/>
+                                          <pic:cNvPicPr>
+                                            <a:picLocks noChangeAspect="1" noChangeArrowheads="1"/>
+                                          </pic:cNvPicPr>
+                                        </pic:nvPicPr>
+                                        <pic:blipFill>
+                                          <a:blip r:embed="rId6"/>
+                                          <a:stretch>
+                                            <a:fillRect/>
+                                          </a:stretch>
+                                        </pic:blipFill>
+                                        <pic:spPr bwMode="auto">
+                                          <a:xfrm>
+                                            <a:off x="0" y="0"/>
+                                            <a:ext cx="5848350" cy="2680335"/>
+                                          </a:xfrm>
+                                          <a:prstGeom prst="rect">
+                                            <a:avLst/>
+                                          </a:prstGeom>
+                                          <a:noFill/>
+                                        </pic:spPr>
+                                      </pic:pic>
+                                    </a:graphicData>
+                                  </a:graphic>
+                                </wp:inline>
+                              </w:drawing>
+                              <w:t>Функция за вземане средния успех на студент</w:t>
+                            </w:r>
+                          </w:p>
+                        </w:txbxContent>
+                      </wps:txbx>
+                      <wps:bodyPr anchor="t" lIns="0" tIns="0" rIns="0" bIns="0">
+                        <a:noAutofit/>
+                      </wps:bodyPr>
+                    </wps:wsp>
+                  </a:graphicData>
+                </a:graphic>
+              </wp:inline>
+            </w:drawing>
+          </mc:Choice>
+          <mc:Fallback>
+            <w:pict>
+              <v:rect style="position:absolute;rotation:-0;width:487.3pt;height:239.95pt;mso-wrap-distance-left:0pt;mso-wrap-distance-right:0pt;mso-wrap-distance-top:0pt;mso-wrap-distance-bottom:0pt;margin-top:-563.05pt;mso-position-vertical-relative:text;margin-left:18pt;mso-position-horizontal:center;mso-position-horizontal-relative:text">
+                <v:textbox inset="0in,0in,0in,0in">
+                  <w:txbxContent>
+                    <w:p>
+                      <w:pPr>
+                        <w:pStyle w:val="Caption"/>
+                        <w:suppressLineNumbers/>
+                        <w:spacing w:before="120" w:after="120"/>
+                        <w:rPr/>
+                      </w:pPr>
+                      <w:r>
+                        <w:rPr/>
+                        <w:drawing>
+                          <wp:inline distT="0" distB="0" distL="0" distR="0">
+                            <wp:extent cx="5848350" cy="2680335"/>
+                            <wp:effectExtent l="0" t="0" r="0" b="0"/>
+                            <wp:docPr id="8" name="Image2" descr=""/>
+                            <wp:cNvGraphicFramePr>
+                              <a:graphicFrameLocks xmlns:a="http://schemas.openxmlformats.org/drawingml/2006/main" noChangeAspect="1"/>
+                            </wp:cNvGraphicFramePr>
+                            <a:graphic xmlns:a="http://schemas.openxmlformats.org/drawingml/2006/main">
+                              <a:graphicData uri="http://schemas.openxmlformats.org/drawingml/2006/picture">
+                                <pic:pic xmlns:pic="http://schemas.openxmlformats.org/drawingml/2006/picture">
+                                  <pic:nvPicPr>
+                                    <pic:cNvPr id="8" name="Image2" descr=""/>
+                                    <pic:cNvPicPr>
+                                      <a:picLocks noChangeAspect="1" noChangeArrowheads="1"/>
+                                    </pic:cNvPicPr>
+                                  </pic:nvPicPr>
+                                  <pic:blipFill>
+                                    <a:blip r:embed="rId7"/>
+                                    <a:stretch>
+                                      <a:fillRect/>
+                                    </a:stretch>
+                                  </pic:blipFill>
+                                  <pic:spPr bwMode="auto">
+                                    <a:xfrm>
+                                      <a:off x="0" y="0"/>
+                                      <a:ext cx="5848350" cy="2680335"/>
+                                    </a:xfrm>
+                                    <a:prstGeom prst="rect">
+                                      <a:avLst/>
+                                    </a:prstGeom>
+                                    <a:noFill/>
+                                  </pic:spPr>
+                                </pic:pic>
+                              </a:graphicData>
+                            </a:graphic>
+                          </wp:inline>
+                        </w:drawing>
+                        <w:t>Функция за вземане средния успех на студент</w:t>
+                      </w:r>
+                    </w:p>
+                  </w:txbxContent>
+                </v:textbox>
+                <w10:wrap type="square" side="largest"/>
+              </v:rect>
+            </w:pict>
+          </mc:Fallback>
+        </mc:AlternateContent>
+      </w:r>
+    </w:p>
+    <w:p>
+      <w:pPr>
+        <w:pStyle w:val="ListParagraph"/>
+        <w:numPr>
+          <w:ilvl w:val="0"/>
+          <w:numId w:val="1"/>
+        </w:numPr>
+        <w:spacing w:lineRule="auto" w:line="360"/>
+        <w:jc w:val="both"/>
+        <w:rPr>
+          <w:lang w:val="bg-BG" w:bidi="ar-SA"/>
+        </w:rPr>
+      </w:pPr>
+      <w:r>
+        <w:rPr>
+          <w:rFonts w:cs="Times New Roman" w:ascii="Times New Roman" w:hAnsi="Times New Roman"/>
+          <w:b/>
+          <w:sz w:val="26"/>
+          <w:szCs w:val="26"/>
+          <w:lang w:val="bg-BG" w:bidi="ar-SA"/>
+        </w:rPr>
+        <w:t>Тригери</w:t>
+      </w:r>
+    </w:p>
+    <w:p>
+      <w:pPr>
+        <w:pStyle w:val="ListParagraph"/>
+        <w:numPr>
+          <w:ilvl w:val="0"/>
+          <w:numId w:val="0"/>
+        </w:numPr>
+        <w:spacing w:lineRule="auto" w:line="360"/>
+        <w:ind w:hanging="0" w:left="720"/>
+        <w:jc w:val="both"/>
+        <w:rPr>
+          <w:lang w:val="bg-BG" w:bidi="ar-SA"/>
+        </w:rPr>
+      </w:pPr>
+      <w:r>
+        <w:rPr>
+          <w:rFonts w:cs="Times New Roman" w:ascii="Times New Roman" w:hAnsi="Times New Roman"/>
+          <w:b/>
+          <w:sz w:val="26"/>
+          <w:szCs w:val="26"/>
+          <w:lang w:val="bg-BG" w:bidi="ar-SA"/>
+        </w:rPr>
+      </w:r>
+      <w:r>
+        <mc:AlternateContent>
+          <mc:Choice Requires="wps">
+            <w:drawing>
+              <wp:inline distT="0" distB="0" distL="0" distR="0">
+                <wp:extent cx="6287135" cy="3925570"/>
+                <wp:effectExtent l="0" t="0" r="0" b="0"/>
+                <wp:docPr id="9" name="Frame3"/>
+                <a:graphic xmlns:a="http://schemas.openxmlformats.org/drawingml/2006/main">
+                  <a:graphicData uri="http://schemas.microsoft.com/office/word/2010/wordprocessingShape">
+                    <wps:wsp>
+                      <wps:cNvSpPr txBox="1"/>
+                      <wps:spPr>
+                        <a:xfrm>
+                          <a:off x="0" y="0"/>
+                          <a:ext cx="6287135" cy="3925570"/>
+                        </a:xfrm>
+                        <a:prstGeom prst="rect"/>
+                        <a:solidFill>
+                          <a:srgbClr val="FFFFFF"/>
+                        </a:solidFill>
+                      </wps:spPr>
+                      <wps:txbx>
+                        <w:txbxContent>
+                          <w:p>
+                            <w:pPr>
+                              <w:pStyle w:val="Caption"/>
+                              <w:suppressLineNumbers/>
+                              <w:spacing w:before="120" w:after="120"/>
+                              <w:rPr/>
+                            </w:pPr>
+                            <w:r>
+                              <w:rPr/>
+                              <w:drawing>
+                                <wp:inline distT="0" distB="0" distL="0" distR="0">
+                                  <wp:extent cx="6287135" cy="3371850"/>
+                                  <wp:effectExtent l="0" t="0" r="0" b="0"/>
+                                  <wp:docPr id="10" name="Image3" descr=""/>
+                                  <wp:cNvGraphicFramePr>
+                                    <a:graphicFrameLocks xmlns:a="http://schemas.openxmlformats.org/drawingml/2006/main" noChangeAspect="1"/>
+                                  </wp:cNvGraphicFramePr>
+                                  <a:graphic xmlns:a="http://schemas.openxmlformats.org/drawingml/2006/main">
+                                    <a:graphicData uri="http://schemas.openxmlformats.org/drawingml/2006/picture">
+                                      <pic:pic xmlns:pic="http://schemas.openxmlformats.org/drawingml/2006/picture">
+                                        <pic:nvPicPr>
+                                          <pic:cNvPr id="10" name="Image3" descr=""/>
+                                          <pic:cNvPicPr>
+                                            <a:picLocks noChangeAspect="1" noChangeArrowheads="1"/>
+                                          </pic:cNvPicPr>
+                                        </pic:nvPicPr>
+                                        <pic:blipFill>
+                                          <a:blip r:embed="rId8"/>
+                                          <a:stretch>
+                                            <a:fillRect/>
+                                          </a:stretch>
+                                        </pic:blipFill>
+                                        <pic:spPr bwMode="auto">
+                                          <a:xfrm>
+                                            <a:off x="0" y="0"/>
+                                            <a:ext cx="6287135" cy="3371850"/>
+                                          </a:xfrm>
+                                          <a:prstGeom prst="rect">
+                                            <a:avLst/>
+                                          </a:prstGeom>
+                                          <a:noFill/>
+                                        </pic:spPr>
+                                      </pic:pic>
+                                    </a:graphicData>
+                                  </a:graphic>
+                                </wp:inline>
+                              </w:drawing>
+                              <w:t>Тригер, който проверява дали студента си е взел изпита, преди вмък</w:t>
+                            </w:r>
+                            <w:r>
+                              <w:rPr/>
+                              <w:t>в</w:t>
+                            </w:r>
+                            <w:r>
+                              <w:rPr/>
+                              <w:t>ане в таблицата за явяване на изпита</w:t>
+                            </w:r>
+                          </w:p>
+                        </w:txbxContent>
+                      </wps:txbx>
+                      <wps:bodyPr anchor="t" lIns="0" tIns="0" rIns="0" bIns="0">
+                        <a:noAutofit/>
+                      </wps:bodyPr>
+                    </wps:wsp>
+                  </a:graphicData>
+                </a:graphic>
+              </wp:inline>
+            </w:drawing>
+          </mc:Choice>
+          <mc:Fallback>
+            <w:pict>
+              <v:rect style="position:absolute;rotation:-0;width:495.05pt;height:309.1pt;mso-wrap-distance-left:0pt;mso-wrap-distance-right:0pt;mso-wrap-distance-top:0pt;mso-wrap-distance-bottom:0pt;margin-top:-309.1pt;mso-position-vertical:top;mso-position-vertical-relative:text;margin-left:14.15pt;mso-position-horizontal:center;mso-position-horizontal-relative:text">
+                <v:textbox inset="0in,0in,0in,0in">
+                  <w:txbxContent>
+                    <w:p>
+                      <w:pPr>
+                        <w:pStyle w:val="Caption"/>
+                        <w:suppressLineNumbers/>
+                        <w:spacing w:before="120" w:after="120"/>
+                        <w:rPr/>
+                      </w:pPr>
+                      <w:r>
+                        <w:rPr/>
+                        <w:drawing>
+                          <wp:inline distT="0" distB="0" distL="0" distR="0">
+                            <wp:extent cx="6287135" cy="3371850"/>
+                            <wp:effectExtent l="0" t="0" r="0" b="0"/>
+                            <wp:docPr id="11" name="Image3" descr=""/>
+                            <wp:cNvGraphicFramePr>
+                              <a:graphicFrameLocks xmlns:a="http://schemas.openxmlformats.org/drawingml/2006/main" noChangeAspect="1"/>
+                            </wp:cNvGraphicFramePr>
+                            <a:graphic xmlns:a="http://schemas.openxmlformats.org/drawingml/2006/main">
+                              <a:graphicData uri="http://schemas.openxmlformats.org/drawingml/2006/picture">
+                                <pic:pic xmlns:pic="http://schemas.openxmlformats.org/drawingml/2006/picture">
+                                  <pic:nvPicPr>
+                                    <pic:cNvPr id="11" name="Image3" descr=""/>
+                                    <pic:cNvPicPr>
+                                      <a:picLocks noChangeAspect="1" noChangeArrowheads="1"/>
+                                    </pic:cNvPicPr>
+                                  </pic:nvPicPr>
+                                  <pic:blipFill>
+                                    <a:blip r:embed="rId9"/>
+                                    <a:stretch>
+                                      <a:fillRect/>
+                                    </a:stretch>
+                                  </pic:blipFill>
+                                  <pic:spPr bwMode="auto">
+                                    <a:xfrm>
+                                      <a:off x="0" y="0"/>
+                                      <a:ext cx="6287135" cy="3371850"/>
+                                    </a:xfrm>
+                                    <a:prstGeom prst="rect">
+                                      <a:avLst/>
+                                    </a:prstGeom>
+                                    <a:noFill/>
+                                  </pic:spPr>
+                                </pic:pic>
+                              </a:graphicData>
+                            </a:graphic>
+                          </wp:inline>
+                        </w:drawing>
+                        <w:t>Тригер, който проверява дали студента си е взел изпита, преди вмък</w:t>
+                      </w:r>
+                      <w:r>
+                        <w:rPr/>
+                        <w:t>в</w:t>
+                      </w:r>
+                      <w:r>
+                        <w:rPr/>
+                        <w:t>ане в таблицата за явяване на изпита</w:t>
+                      </w:r>
+                    </w:p>
+                  </w:txbxContent>
+                </v:textbox>
+                <w10:wrap type="square" side="largest"/>
+              </v:rect>
+            </w:pict>
+          </mc:Fallback>
+        </mc:AlternateContent>
+      </w:r>
+    </w:p>
+    <w:p>
+      <w:pPr>
+        <w:pStyle w:val="ListParagraph"/>
+        <w:numPr>
+          <w:ilvl w:val="0"/>
+          <w:numId w:val="0"/>
+        </w:numPr>
+        <w:spacing w:lineRule="auto" w:line="360"/>
+        <w:ind w:hanging="0" w:left="720"/>
+        <w:jc w:val="both"/>
+        <w:rPr>
+          <w:lang w:val="bg-BG" w:bidi="ar-SA"/>
+        </w:rPr>
+      </w:pPr>
+      <w:r>
+        <w:rPr>
+          <w:rFonts w:cs="Times New Roman" w:ascii="Times New Roman" w:hAnsi="Times New Roman"/>
+          <w:b/>
+          <w:sz w:val="26"/>
+          <w:szCs w:val="26"/>
+          <w:lang w:val="bg-BG" w:bidi="ar-SA"/>
+        </w:rPr>
+      </w:r>
+      <w:r>
+        <mc:AlternateContent>
+          <mc:Choice Requires="wps">
+            <w:drawing>
+              <wp:inline distT="0" distB="0" distL="0" distR="0">
+                <wp:extent cx="6417310" cy="2909570"/>
+                <wp:effectExtent l="0" t="0" r="0" b="0"/>
+                <wp:docPr id="12" name="Frame4"/>
+                <a:graphic xmlns:a="http://schemas.openxmlformats.org/drawingml/2006/main">
+                  <a:graphicData uri="http://schemas.microsoft.com/office/word/2010/wordprocessingShape">
+                    <wps:wsp>
+                      <wps:cNvSpPr txBox="1"/>
+                      <wps:spPr>
+                        <a:xfrm>
+                          <a:off x="0" y="0"/>
+                          <a:ext cx="6417310" cy="2909570"/>
+                        </a:xfrm>
+                        <a:prstGeom prst="rect"/>
+                        <a:solidFill>
+                          <a:srgbClr val="FFFFFF"/>
+                        </a:solidFill>
+                      </wps:spPr>
+                      <wps:txbx>
+                        <w:txbxContent>
+                          <w:p>
+                            <w:pPr>
+                              <w:pStyle w:val="Caption"/>
+                              <w:suppressLineNumbers/>
+                              <w:spacing w:before="120" w:after="120"/>
+                              <w:rPr/>
+                            </w:pPr>
+                            <w:r>
+                              <w:rPr/>
+                              <w:drawing>
+                                <wp:inline distT="0" distB="0" distL="0" distR="0">
+                                  <wp:extent cx="6417310" cy="2556510"/>
+                                  <wp:effectExtent l="0" t="0" r="0" b="0"/>
+                                  <wp:docPr id="13" name="Image4" descr=""/>
+                                  <wp:cNvGraphicFramePr>
+                                    <a:graphicFrameLocks xmlns:a="http://schemas.openxmlformats.org/drawingml/2006/main" noChangeAspect="1"/>
+                                  </wp:cNvGraphicFramePr>
+                                  <a:graphic xmlns:a="http://schemas.openxmlformats.org/drawingml/2006/main">
+                                    <a:graphicData uri="http://schemas.openxmlformats.org/drawingml/2006/picture">
+                                      <pic:pic xmlns:pic="http://schemas.openxmlformats.org/drawingml/2006/picture">
+                                        <pic:nvPicPr>
+                                          <pic:cNvPr id="13" name="Image4" descr=""/>
+                                          <pic:cNvPicPr>
+                                            <a:picLocks noChangeAspect="1" noChangeArrowheads="1"/>
+                                          </pic:cNvPicPr>
+                                        </pic:nvPicPr>
+                                        <pic:blipFill>
+                                          <a:blip r:embed="rId10"/>
+                                          <a:stretch>
+                                            <a:fillRect/>
+                                          </a:stretch>
+                                        </pic:blipFill>
+                                        <pic:spPr bwMode="auto">
+                                          <a:xfrm>
+                                            <a:off x="0" y="0"/>
+                                            <a:ext cx="6417310" cy="2556510"/>
+                                          </a:xfrm>
+                                          <a:prstGeom prst="rect">
+                                            <a:avLst/>
+                                          </a:prstGeom>
+                                          <a:noFill/>
+                                        </pic:spPr>
+                                      </pic:pic>
+                                    </a:graphicData>
+                                  </a:graphic>
+                                </wp:inline>
+                              </w:drawing>
+                              <w:t>Тригер преди обновяване на Изпит с правилния брой максимален брой точки</w:t>
+                            </w:r>
+                          </w:p>
+                        </w:txbxContent>
+                      </wps:txbx>
+                      <wps:bodyPr anchor="t" lIns="0" tIns="0" rIns="0" bIns="0">
+                        <a:noAutofit/>
+                      </wps:bodyPr>
+                    </wps:wsp>
+                  </a:graphicData>
+                </a:graphic>
+              </wp:inline>
+            </w:drawing>
+          </mc:Choice>
+          <mc:Fallback>
+            <w:pict>
+              <v:rect style="position:absolute;rotation:-0;width:505.3pt;height:229.1pt;mso-wrap-distance-left:0pt;mso-wrap-distance-right:0pt;mso-wrap-distance-top:0pt;mso-wrap-distance-bottom:0pt;margin-top:-229.1pt;mso-position-vertical:top;mso-position-vertical-relative:text;margin-left:9pt;mso-position-horizontal:center;mso-position-horizontal-relative:text">
+                <v:textbox inset="0in,0in,0in,0in">
+                  <w:txbxContent>
+                    <w:p>
+                      <w:pPr>
+                        <w:pStyle w:val="Caption"/>
+                        <w:suppressLineNumbers/>
+                        <w:spacing w:before="120" w:after="120"/>
+                        <w:rPr/>
+                      </w:pPr>
+                      <w:r>
+                        <w:rPr/>
+                        <w:drawing>
+                          <wp:inline distT="0" distB="0" distL="0" distR="0">
+                            <wp:extent cx="6417310" cy="2556510"/>
+                            <wp:effectExtent l="0" t="0" r="0" b="0"/>
+                            <wp:docPr id="14" name="Image4" descr=""/>
+                            <wp:cNvGraphicFramePr>
+                              <a:graphicFrameLocks xmlns:a="http://schemas.openxmlformats.org/drawingml/2006/main" noChangeAspect="1"/>
+                            </wp:cNvGraphicFramePr>
+                            <a:graphic xmlns:a="http://schemas.openxmlformats.org/drawingml/2006/main">
+                              <a:graphicData uri="http://schemas.openxmlformats.org/drawingml/2006/picture">
+                                <pic:pic xmlns:pic="http://schemas.openxmlformats.org/drawingml/2006/picture">
+                                  <pic:nvPicPr>
+                                    <pic:cNvPr id="14" name="Image4" descr=""/>
+                                    <pic:cNvPicPr>
+                                      <a:picLocks noChangeAspect="1" noChangeArrowheads="1"/>
+                                    </pic:cNvPicPr>
+                                  </pic:nvPicPr>
+                                  <pic:blipFill>
+                                    <a:blip r:embed="rId11"/>
+                                    <a:stretch>
+                                      <a:fillRect/>
+                                    </a:stretch>
+                                  </pic:blipFill>
+                                  <pic:spPr bwMode="auto">
+                                    <a:xfrm>
+                                      <a:off x="0" y="0"/>
+                                      <a:ext cx="6417310" cy="2556510"/>
+                                    </a:xfrm>
+                                    <a:prstGeom prst="rect">
+                                      <a:avLst/>
+                                    </a:prstGeom>
+                                    <a:noFill/>
+                                  </pic:spPr>
+                                </pic:pic>
+                              </a:graphicData>
+                            </a:graphic>
+                          </wp:inline>
+                        </w:drawing>
+                        <w:t>Тригер преди обновяване на Изпит с правилния брой максимален брой точки</w:t>
+                      </w:r>
+                    </w:p>
+                  </w:txbxContent>
+                </v:textbox>
+                <w10:wrap type="square" side="largest"/>
+              </v:rect>
+            </w:pict>
+          </mc:Fallback>
+        </mc:AlternateContent>
+      </w:r>
+    </w:p>
+    <w:p>
+      <w:pPr>
+        <w:pStyle w:val="ListParagraph"/>
+        <w:numPr>
+          <w:ilvl w:val="0"/>
+          <w:numId w:val="1"/>
+        </w:numPr>
+        <w:spacing w:lineRule="auto" w:line="360"/>
+        <w:jc w:val="both"/>
+        <w:rPr>
+          <w:lang w:val="bg-BG" w:bidi="ar-SA"/>
+        </w:rPr>
+      </w:pPr>
+      <w:r>
+        <w:rPr>
+          <w:rFonts w:cs="Times New Roman" w:ascii="Times New Roman" w:hAnsi="Times New Roman"/>
+          <w:b/>
+          <w:sz w:val="26"/>
+          <w:szCs w:val="26"/>
+          <w:lang w:val="bg-BG" w:bidi="ar-SA"/>
+        </w:rPr>
         <w:t>Изгледи</w:t>
       </w:r>
     </w:p>
@@ -3085,14 +3767,12 @@
         </w:rPr>
       </w:pPr>
       <w:r>
-        <w:rPr>
-          <w:lang w:val="bg-BG" w:bidi="ar-SA"/>
-        </w:rPr>
+        <w:rPr/>
         <w:drawing>
           <wp:inline distT="0" distB="0" distL="0" distR="0">
             <wp:extent cx="4629150" cy="2343150"/>
             <wp:effectExtent l="0" t="0" r="0" b="0"/>
-            <wp:docPr id="3" name="Picture 1" descr=""/>
+            <wp:docPr id="15" name="Picture 1" descr=""/>
             <wp:cNvGraphicFramePr>
               <a:graphicFrameLocks xmlns:a="http://schemas.openxmlformats.org/drawingml/2006/main" noChangeAspect="1"/>
             </wp:cNvGraphicFramePr>
@@ -3100,13 +3780,13 @@
               <a:graphicData uri="http://schemas.openxmlformats.org/drawingml/2006/picture">
                 <pic:pic xmlns:pic="http://schemas.openxmlformats.org/drawingml/2006/picture">
                   <pic:nvPicPr>
-                    <pic:cNvPr id="3" name="Picture 1" descr=""/>
+                    <pic:cNvPr id="15" name="Picture 1" descr=""/>
                     <pic:cNvPicPr>
                       <a:picLocks noChangeAspect="1" noChangeArrowheads="1"/>
                     </pic:cNvPicPr>
                   </pic:nvPicPr>
                   <pic:blipFill>
-                    <a:blip r:embed="rId4"/>
+                    <a:blip r:embed="rId12"/>
                     <a:stretch>
                       <a:fillRect/>
                     </a:stretch>
@@ -3128,14 +3808,12 @@
         </w:drawing>
       </w:r>
       <w:r>
-        <w:rPr>
-          <w:lang w:val="bg-BG" w:bidi="ar-SA"/>
-        </w:rPr>
+        <w:rPr/>
         <w:drawing>
           <wp:inline distT="0" distB="0" distL="0" distR="0">
             <wp:extent cx="6640830" cy="1116330"/>
             <wp:effectExtent l="0" t="0" r="0" b="0"/>
-            <wp:docPr id="4" name="Picture 2" descr=""/>
+            <wp:docPr id="16" name="Picture 2" descr=""/>
             <wp:cNvGraphicFramePr>
               <a:graphicFrameLocks xmlns:a="http://schemas.openxmlformats.org/drawingml/2006/main" noChangeAspect="1"/>
             </wp:cNvGraphicFramePr>
@@ -3143,13 +3821,13 @@
               <a:graphicData uri="http://schemas.openxmlformats.org/drawingml/2006/picture">
                 <pic:pic xmlns:pic="http://schemas.openxmlformats.org/drawingml/2006/picture">
                   <pic:nvPicPr>
-                    <pic:cNvPr id="4" name="Picture 2" descr=""/>
+                    <pic:cNvPr id="16" name="Picture 2" descr=""/>
                     <pic:cNvPicPr>
                       <a:picLocks noChangeAspect="1" noChangeArrowheads="1"/>
                     </pic:cNvPicPr>
                   </pic:nvPicPr>
                   <pic:blipFill>
-                    <a:blip r:embed="rId5"/>
+                    <a:blip r:embed="rId13"/>
                     <a:stretch>
                       <a:fillRect/>
                     </a:stretch>
@@ -3171,14 +3849,12 @@
         </w:drawing>
       </w:r>
       <w:r>
-        <w:rPr>
-          <w:lang w:val="bg-BG" w:bidi="ar-SA"/>
-        </w:rPr>
+        <w:rPr/>
         <w:drawing>
           <wp:inline distT="0" distB="0" distL="0" distR="0">
             <wp:extent cx="6048375" cy="3124200"/>
             <wp:effectExtent l="0" t="0" r="0" b="0"/>
-            <wp:docPr id="5" name="Picture 3" descr=""/>
+            <wp:docPr id="17" name="Picture 3" descr=""/>
             <wp:cNvGraphicFramePr>
               <a:graphicFrameLocks xmlns:a="http://schemas.openxmlformats.org/drawingml/2006/main" noChangeAspect="1"/>
             </wp:cNvGraphicFramePr>
@@ -3186,13 +3862,13 @@
               <a:graphicData uri="http://schemas.openxmlformats.org/drawingml/2006/picture">
                 <pic:pic xmlns:pic="http://schemas.openxmlformats.org/drawingml/2006/picture">
                   <pic:nvPicPr>
-                    <pic:cNvPr id="5" name="Picture 3" descr=""/>
+                    <pic:cNvPr id="17" name="Picture 3" descr=""/>
                     <pic:cNvPicPr>
                       <a:picLocks noChangeAspect="1" noChangeArrowheads="1"/>
                     </pic:cNvPicPr>
                   </pic:nvPicPr>
                   <pic:blipFill>
-                    <a:blip r:embed="rId6"/>
+                    <a:blip r:embed="rId14"/>
                     <a:stretch>
                       <a:fillRect/>
                     </a:stretch>
@@ -3214,14 +3890,12 @@
         </w:drawing>
       </w:r>
       <w:r>
-        <w:rPr>
-          <w:lang w:val="bg-BG" w:bidi="ar-SA"/>
-        </w:rPr>
+        <w:rPr/>
         <w:drawing>
           <wp:inline distT="0" distB="0" distL="0" distR="0">
             <wp:extent cx="6644005" cy="1022985"/>
             <wp:effectExtent l="0" t="0" r="0" b="0"/>
-            <wp:docPr id="6" name="Picture 4" descr=""/>
+            <wp:docPr id="18" name="Picture 4" descr=""/>
             <wp:cNvGraphicFramePr>
               <a:graphicFrameLocks xmlns:a="http://schemas.openxmlformats.org/drawingml/2006/main" noChangeAspect="1"/>
             </wp:cNvGraphicFramePr>
@@ -3229,13 +3903,13 @@
               <a:graphicData uri="http://schemas.openxmlformats.org/drawingml/2006/picture">
                 <pic:pic xmlns:pic="http://schemas.openxmlformats.org/drawingml/2006/picture">
                   <pic:nvPicPr>
-                    <pic:cNvPr id="6" name="Picture 4" descr=""/>
+                    <pic:cNvPr id="18" name="Picture 4" descr=""/>
                     <pic:cNvPicPr>
                       <a:picLocks noChangeAspect="1" noChangeArrowheads="1"/>
                     </pic:cNvPicPr>
                   </pic:nvPicPr>
                   <pic:blipFill>
-                    <a:blip r:embed="rId7"/>
+                    <a:blip r:embed="rId15"/>
                     <a:stretch>
                       <a:fillRect/>
                     </a:stretch>
@@ -3257,14 +3931,12 @@
         </w:drawing>
       </w:r>
       <w:r>
-        <w:rPr>
-          <w:lang w:val="bg-BG" w:bidi="ar-SA"/>
-        </w:rPr>
+        <w:rPr/>
         <w:drawing>
           <wp:inline distT="0" distB="0" distL="0" distR="0">
             <wp:extent cx="6643370" cy="3477895"/>
             <wp:effectExtent l="0" t="0" r="0" b="0"/>
-            <wp:docPr id="7" name="Picture 5" descr=""/>
+            <wp:docPr id="19" name="Picture 5" descr=""/>
             <wp:cNvGraphicFramePr>
               <a:graphicFrameLocks xmlns:a="http://schemas.openxmlformats.org/drawingml/2006/main" noChangeAspect="1"/>
             </wp:cNvGraphicFramePr>
@@ -3272,13 +3944,13 @@
               <a:graphicData uri="http://schemas.openxmlformats.org/drawingml/2006/picture">
                 <pic:pic xmlns:pic="http://schemas.openxmlformats.org/drawingml/2006/picture">
                   <pic:nvPicPr>
-                    <pic:cNvPr id="7" name="Picture 5" descr=""/>
+                    <pic:cNvPr id="19" name="Picture 5" descr=""/>
                     <pic:cNvPicPr>
                       <a:picLocks noChangeAspect="1" noChangeArrowheads="1"/>
                     </pic:cNvPicPr>
                   </pic:nvPicPr>
                   <pic:blipFill>
-                    <a:blip r:embed="rId8"/>
+                    <a:blip r:embed="rId16"/>
                     <a:stretch>
                       <a:fillRect/>
                     </a:stretch>
@@ -3300,14 +3972,12 @@
         </w:drawing>
       </w:r>
       <w:r>
-        <w:rPr>
-          <w:lang w:val="bg-BG" w:bidi="ar-SA"/>
-        </w:rPr>
+        <w:rPr/>
         <w:drawing>
           <wp:inline distT="0" distB="0" distL="0" distR="0">
             <wp:extent cx="6638290" cy="829945"/>
             <wp:effectExtent l="0" t="0" r="0" b="0"/>
-            <wp:docPr id="8" name="Picture 6" descr=""/>
+            <wp:docPr id="20" name="Picture 6" descr=""/>
             <wp:cNvGraphicFramePr>
               <a:graphicFrameLocks xmlns:a="http://schemas.openxmlformats.org/drawingml/2006/main" noChangeAspect="1"/>
             </wp:cNvGraphicFramePr>
@@ -3315,13 +3985,13 @@
               <a:graphicData uri="http://schemas.openxmlformats.org/drawingml/2006/picture">
                 <pic:pic xmlns:pic="http://schemas.openxmlformats.org/drawingml/2006/picture">
                   <pic:nvPicPr>
-                    <pic:cNvPr id="8" name="Picture 6" descr=""/>
+                    <pic:cNvPr id="20" name="Picture 6" descr=""/>
                     <pic:cNvPicPr>
                       <a:picLocks noChangeAspect="1" noChangeArrowheads="1"/>
                     </pic:cNvPicPr>
                   </pic:nvPicPr>
                   <pic:blipFill>
-                    <a:blip r:embed="rId9"/>
+                    <a:blip r:embed="rId17"/>
                     <a:stretch>
                       <a:fillRect/>
                     </a:stretch>
@@ -3343,14 +4013,12 @@
         </w:drawing>
       </w:r>
       <w:r>
-        <w:rPr>
-          <w:lang w:val="bg-BG" w:bidi="ar-SA"/>
-        </w:rPr>
+        <w:rPr/>
         <w:drawing>
           <wp:inline distT="0" distB="0" distL="0" distR="0">
             <wp:extent cx="6645275" cy="471805"/>
             <wp:effectExtent l="0" t="0" r="0" b="0"/>
-            <wp:docPr id="9" name="Picture 8" descr=""/>
+            <wp:docPr id="21" name="Picture 8" descr=""/>
             <wp:cNvGraphicFramePr>
               <a:graphicFrameLocks xmlns:a="http://schemas.openxmlformats.org/drawingml/2006/main" noChangeAspect="1"/>
             </wp:cNvGraphicFramePr>
@@ -3358,13 +4026,13 @@
               <a:graphicData uri="http://schemas.openxmlformats.org/drawingml/2006/picture">
                 <pic:pic xmlns:pic="http://schemas.openxmlformats.org/drawingml/2006/picture">
                   <pic:nvPicPr>
-                    <pic:cNvPr id="9" name="Picture 8" descr=""/>
+                    <pic:cNvPr id="21" name="Picture 8" descr=""/>
                     <pic:cNvPicPr>
                       <a:picLocks noChangeAspect="1" noChangeArrowheads="1"/>
                     </pic:cNvPicPr>
                   </pic:nvPicPr>
                   <pic:blipFill>
-                    <a:blip r:embed="rId10"/>
+                    <a:blip r:embed="rId18"/>
                     <a:stretch>
                       <a:fillRect/>
                     </a:stretch>
@@ -3407,6 +4075,712 @@
           <w:szCs w:val="26"/>
           <w:lang w:val="bg-BG" w:bidi="ar-SA"/>
         </w:rPr>
+        <w:t>Процедури</w:t>
+      </w:r>
+    </w:p>
+    <w:p>
+      <w:pPr>
+        <w:pStyle w:val="ListParagraph"/>
+        <w:spacing w:lineRule="auto" w:line="360"/>
+        <w:jc w:val="both"/>
+        <w:rPr>
+          <w:lang w:val="bg-BG" w:bidi="ar-SA"/>
+        </w:rPr>
+      </w:pPr>
+      <w:r>
+        <w:rPr>
+          <w:rFonts w:cs="Times New Roman" w:ascii="Times New Roman" w:hAnsi="Times New Roman"/>
+          <w:b/>
+          <w:sz w:val="26"/>
+          <w:szCs w:val="26"/>
+          <w:lang w:val="bg-BG" w:bidi="ar-SA"/>
+        </w:rPr>
+      </w:r>
+      <w:r>
+        <mc:AlternateContent>
+          <mc:Choice Requires="wps">
+            <w:drawing>
+              <wp:anchor behindDoc="0" distT="0" distB="0" distL="0" distR="0" simplePos="0" locked="0" layoutInCell="0" allowOverlap="1" relativeHeight="21">
+                <wp:simplePos x="0" y="0"/>
+                <wp:positionH relativeFrom="column">
+                  <wp:align>center</wp:align>
+                </wp:positionH>
+                <wp:positionV relativeFrom="paragraph">
+                  <wp:posOffset>635</wp:posOffset>
+                </wp:positionV>
+                <wp:extent cx="6417310" cy="2637790"/>
+                <wp:effectExtent l="0" t="0" r="0" b="0"/>
+                <wp:wrapSquare wrapText="largest"/>
+                <wp:docPr id="22" name="Frame1"/>
+                <a:graphic xmlns:a="http://schemas.openxmlformats.org/drawingml/2006/main">
+                  <a:graphicData uri="http://schemas.microsoft.com/office/word/2010/wordprocessingShape">
+                    <wps:wsp>
+                      <wps:cNvSpPr txBox="1"/>
+                      <wps:spPr>
+                        <a:xfrm>
+                          <a:off x="0" y="0"/>
+                          <a:ext cx="6417310" cy="2637790"/>
+                        </a:xfrm>
+                        <a:prstGeom prst="rect"/>
+                        <a:solidFill>
+                          <a:srgbClr val="FFFFFF"/>
+                        </a:solidFill>
+                      </wps:spPr>
+                      <wps:txbx>
+                        <w:txbxContent>
+                          <w:p>
+                            <w:pPr>
+                              <w:pStyle w:val="Caption"/>
+                              <w:suppressLineNumbers/>
+                              <w:spacing w:before="120" w:after="120"/>
+                              <w:rPr/>
+                            </w:pPr>
+                            <w:r>
+                              <w:rPr/>
+                              <w:drawing>
+                                <wp:inline distT="0" distB="0" distL="0" distR="0">
+                                  <wp:extent cx="6417310" cy="2360930"/>
+                                  <wp:effectExtent l="0" t="0" r="0" b="0"/>
+                                  <wp:docPr id="23" name="Image5" descr=""/>
+                                  <wp:cNvGraphicFramePr>
+                                    <a:graphicFrameLocks xmlns:a="http://schemas.openxmlformats.org/drawingml/2006/main" noChangeAspect="1"/>
+                                  </wp:cNvGraphicFramePr>
+                                  <a:graphic xmlns:a="http://schemas.openxmlformats.org/drawingml/2006/main">
+                                    <a:graphicData uri="http://schemas.openxmlformats.org/drawingml/2006/picture">
+                                      <pic:pic xmlns:pic="http://schemas.openxmlformats.org/drawingml/2006/picture">
+                                        <pic:nvPicPr>
+                                          <pic:cNvPr id="23" name="Image5" descr=""/>
+                                          <pic:cNvPicPr>
+                                            <a:picLocks noChangeAspect="1" noChangeArrowheads="1"/>
+                                          </pic:cNvPicPr>
+                                        </pic:nvPicPr>
+                                        <pic:blipFill>
+                                          <a:blip r:embed="rId19"/>
+                                          <a:stretch>
+                                            <a:fillRect/>
+                                          </a:stretch>
+                                        </pic:blipFill>
+                                        <pic:spPr bwMode="auto">
+                                          <a:xfrm>
+                                            <a:off x="0" y="0"/>
+                                            <a:ext cx="6417310" cy="2360930"/>
+                                          </a:xfrm>
+                                          <a:prstGeom prst="rect">
+                                            <a:avLst/>
+                                          </a:prstGeom>
+                                          <a:noFill/>
+                                        </pic:spPr>
+                                      </pic:pic>
+                                    </a:graphicData>
+                                  </a:graphic>
+                                </wp:inline>
+                              </w:drawing>
+                            </w:r>
+                            <w:r>
+                              <w:rPr/>
+                              <w:t>Процедура за връщане на общ брой точки на изпит</w:t>
+                            </w:r>
+                          </w:p>
+                        </w:txbxContent>
+                      </wps:txbx>
+                      <wps:bodyPr anchor="t" lIns="0" tIns="0" rIns="0" bIns="0">
+                        <a:noAutofit/>
+                      </wps:bodyPr>
+                    </wps:wsp>
+                  </a:graphicData>
+                </a:graphic>
+              </wp:anchor>
+            </w:drawing>
+          </mc:Choice>
+          <mc:Fallback>
+            <w:pict>
+              <v:rect style="position:absolute;rotation:-0;width:505.3pt;height:207.7pt;mso-wrap-distance-left:0pt;mso-wrap-distance-right:0pt;mso-wrap-distance-top:0pt;mso-wrap-distance-bottom:0pt;margin-top:0pt;mso-position-vertical:top;mso-position-vertical-relative:text;margin-left:9pt;mso-position-horizontal:center;mso-position-horizontal-relative:text">
+                <v:textbox inset="0in,0in,0in,0in">
+                  <w:txbxContent>
+                    <w:p>
+                      <w:pPr>
+                        <w:pStyle w:val="Caption"/>
+                        <w:suppressLineNumbers/>
+                        <w:spacing w:before="120" w:after="120"/>
+                        <w:rPr/>
+                      </w:pPr>
+                      <w:r>
+                        <w:rPr/>
+                        <w:drawing>
+                          <wp:inline distT="0" distB="0" distL="0" distR="0">
+                            <wp:extent cx="6417310" cy="2360930"/>
+                            <wp:effectExtent l="0" t="0" r="0" b="0"/>
+                            <wp:docPr id="24" name="Image5" descr=""/>
+                            <wp:cNvGraphicFramePr>
+                              <a:graphicFrameLocks xmlns:a="http://schemas.openxmlformats.org/drawingml/2006/main" noChangeAspect="1"/>
+                            </wp:cNvGraphicFramePr>
+                            <a:graphic xmlns:a="http://schemas.openxmlformats.org/drawingml/2006/main">
+                              <a:graphicData uri="http://schemas.openxmlformats.org/drawingml/2006/picture">
+                                <pic:pic xmlns:pic="http://schemas.openxmlformats.org/drawingml/2006/picture">
+                                  <pic:nvPicPr>
+                                    <pic:cNvPr id="24" name="Image5" descr=""/>
+                                    <pic:cNvPicPr>
+                                      <a:picLocks noChangeAspect="1" noChangeArrowheads="1"/>
+                                    </pic:cNvPicPr>
+                                  </pic:nvPicPr>
+                                  <pic:blipFill>
+                                    <a:blip r:embed="rId20"/>
+                                    <a:stretch>
+                                      <a:fillRect/>
+                                    </a:stretch>
+                                  </pic:blipFill>
+                                  <pic:spPr bwMode="auto">
+                                    <a:xfrm>
+                                      <a:off x="0" y="0"/>
+                                      <a:ext cx="6417310" cy="2360930"/>
+                                    </a:xfrm>
+                                    <a:prstGeom prst="rect">
+                                      <a:avLst/>
+                                    </a:prstGeom>
+                                    <a:noFill/>
+                                  </pic:spPr>
+                                </pic:pic>
+                              </a:graphicData>
+                            </a:graphic>
+                          </wp:inline>
+                        </w:drawing>
+                      </w:r>
+                      <w:r>
+                        <w:rPr/>
+                        <w:t>Процедура за връщане на общ брой точки на изпит</w:t>
+                      </w:r>
+                    </w:p>
+                  </w:txbxContent>
+                </v:textbox>
+                <w10:wrap type="square" side="largest"/>
+              </v:rect>
+            </w:pict>
+          </mc:Fallback>
+        </mc:AlternateContent>
+      </w:r>
+      <w:r>
+        <mc:AlternateContent>
+          <mc:Choice Requires="wps">
+            <w:drawing>
+              <wp:inline distT="0" distB="0" distL="0" distR="0">
+                <wp:extent cx="6188710" cy="6466840"/>
+                <wp:effectExtent l="0" t="0" r="0" b="0"/>
+                <wp:docPr id="25" name="Frame6"/>
+                <a:graphic xmlns:a="http://schemas.openxmlformats.org/drawingml/2006/main">
+                  <a:graphicData uri="http://schemas.microsoft.com/office/word/2010/wordprocessingShape">
+                    <wps:wsp>
+                      <wps:cNvSpPr txBox="1"/>
+                      <wps:spPr>
+                        <a:xfrm>
+                          <a:off x="0" y="0"/>
+                          <a:ext cx="6188710" cy="6466840"/>
+                        </a:xfrm>
+                        <a:prstGeom prst="rect"/>
+                        <a:solidFill>
+                          <a:srgbClr val="FFFFFF"/>
+                        </a:solidFill>
+                      </wps:spPr>
+                      <wps:txbx>
+                        <w:txbxContent>
+                          <w:p>
+                            <w:pPr>
+                              <w:pStyle w:val="Caption"/>
+                              <w:suppressLineNumbers/>
+                              <w:spacing w:before="120" w:after="120"/>
+                              <w:rPr/>
+                            </w:pPr>
+                            <w:r>
+                              <w:rPr/>
+                              <w:drawing>
+                                <wp:inline distT="0" distB="0" distL="0" distR="0">
+                                  <wp:extent cx="6188710" cy="6113780"/>
+                                  <wp:effectExtent l="0" t="0" r="0" b="0"/>
+                                  <wp:docPr id="26" name="Image6" descr=""/>
+                                  <wp:cNvGraphicFramePr>
+                                    <a:graphicFrameLocks xmlns:a="http://schemas.openxmlformats.org/drawingml/2006/main" noChangeAspect="1"/>
+                                  </wp:cNvGraphicFramePr>
+                                  <a:graphic xmlns:a="http://schemas.openxmlformats.org/drawingml/2006/main">
+                                    <a:graphicData uri="http://schemas.openxmlformats.org/drawingml/2006/picture">
+                                      <pic:pic xmlns:pic="http://schemas.openxmlformats.org/drawingml/2006/picture">
+                                        <pic:nvPicPr>
+                                          <pic:cNvPr id="26" name="Image6" descr=""/>
+                                          <pic:cNvPicPr>
+                                            <a:picLocks noChangeAspect="1" noChangeArrowheads="1"/>
+                                          </pic:cNvPicPr>
+                                        </pic:nvPicPr>
+                                        <pic:blipFill>
+                                          <a:blip r:embed="rId21"/>
+                                          <a:stretch>
+                                            <a:fillRect/>
+                                          </a:stretch>
+                                        </pic:blipFill>
+                                        <pic:spPr bwMode="auto">
+                                          <a:xfrm>
+                                            <a:off x="0" y="0"/>
+                                            <a:ext cx="6188710" cy="6113780"/>
+                                          </a:xfrm>
+                                          <a:prstGeom prst="rect">
+                                            <a:avLst/>
+                                          </a:prstGeom>
+                                          <a:noFill/>
+                                        </pic:spPr>
+                                      </pic:pic>
+                                    </a:graphicData>
+                                  </a:graphic>
+                                </wp:inline>
+                              </w:drawing>
+                            </w:r>
+                            <w:r>
+                              <w:rPr/>
+                              <w:t>Процедура за изчилсяване средна оценка за изпит</w:t>
+                            </w:r>
+                          </w:p>
+                        </w:txbxContent>
+                      </wps:txbx>
+                      <wps:bodyPr anchor="t" lIns="0" tIns="0" rIns="0" bIns="0">
+                        <a:noAutofit/>
+                      </wps:bodyPr>
+                    </wps:wsp>
+                  </a:graphicData>
+                </a:graphic>
+              </wp:inline>
+            </w:drawing>
+          </mc:Choice>
+          <mc:Fallback>
+            <w:pict>
+              <v:rect style="position:absolute;rotation:-0;width:487.3pt;height:509.2pt;mso-wrap-distance-left:0pt;mso-wrap-distance-right:0pt;mso-wrap-distance-top:0pt;mso-wrap-distance-bottom:0pt;margin-top:-509.2pt;mso-position-vertical:top;mso-position-vertical-relative:text;margin-left:18pt;mso-position-horizontal:center;mso-position-horizontal-relative:text">
+                <v:textbox inset="0in,0in,0in,0in">
+                  <w:txbxContent>
+                    <w:p>
+                      <w:pPr>
+                        <w:pStyle w:val="Caption"/>
+                        <w:suppressLineNumbers/>
+                        <w:spacing w:before="120" w:after="120"/>
+                        <w:rPr/>
+                      </w:pPr>
+                      <w:r>
+                        <w:rPr/>
+                        <w:drawing>
+                          <wp:inline distT="0" distB="0" distL="0" distR="0">
+                            <wp:extent cx="6188710" cy="6113780"/>
+                            <wp:effectExtent l="0" t="0" r="0" b="0"/>
+                            <wp:docPr id="27" name="Image6" descr=""/>
+                            <wp:cNvGraphicFramePr>
+                              <a:graphicFrameLocks xmlns:a="http://schemas.openxmlformats.org/drawingml/2006/main" noChangeAspect="1"/>
+                            </wp:cNvGraphicFramePr>
+                            <a:graphic xmlns:a="http://schemas.openxmlformats.org/drawingml/2006/main">
+                              <a:graphicData uri="http://schemas.openxmlformats.org/drawingml/2006/picture">
+                                <pic:pic xmlns:pic="http://schemas.openxmlformats.org/drawingml/2006/picture">
+                                  <pic:nvPicPr>
+                                    <pic:cNvPr id="27" name="Image6" descr=""/>
+                                    <pic:cNvPicPr>
+                                      <a:picLocks noChangeAspect="1" noChangeArrowheads="1"/>
+                                    </pic:cNvPicPr>
+                                  </pic:nvPicPr>
+                                  <pic:blipFill>
+                                    <a:blip r:embed="rId22"/>
+                                    <a:stretch>
+                                      <a:fillRect/>
+                                    </a:stretch>
+                                  </pic:blipFill>
+                                  <pic:spPr bwMode="auto">
+                                    <a:xfrm>
+                                      <a:off x="0" y="0"/>
+                                      <a:ext cx="6188710" cy="6113780"/>
+                                    </a:xfrm>
+                                    <a:prstGeom prst="rect">
+                                      <a:avLst/>
+                                    </a:prstGeom>
+                                    <a:noFill/>
+                                  </pic:spPr>
+                                </pic:pic>
+                              </a:graphicData>
+                            </a:graphic>
+                          </wp:inline>
+                        </w:drawing>
+                      </w:r>
+                      <w:r>
+                        <w:rPr/>
+                        <w:t>Процедура за изчилсяване средна оценка за изпит</w:t>
+                      </w:r>
+                    </w:p>
+                  </w:txbxContent>
+                </v:textbox>
+                <w10:wrap type="square" side="largest"/>
+              </v:rect>
+            </w:pict>
+          </mc:Fallback>
+        </mc:AlternateContent>
+      </w:r>
+    </w:p>
+    <w:p>
+      <w:pPr>
+        <w:pStyle w:val="ListParagraph"/>
+        <w:spacing w:lineRule="auto" w:line="360"/>
+        <w:jc w:val="both"/>
+        <w:rPr>
+          <w:lang w:val="bg-BG" w:bidi="ar-SA"/>
+        </w:rPr>
+      </w:pPr>
+      <w:r>
+        <w:rPr/>
+      </w:r>
+    </w:p>
+    <w:p>
+      <w:pPr>
+        <w:pStyle w:val="ListParagraph"/>
+        <w:spacing w:lineRule="auto" w:line="360"/>
+        <w:jc w:val="both"/>
+        <w:rPr>
+          <w:lang w:val="bg-BG" w:bidi="ar-SA"/>
+        </w:rPr>
+      </w:pPr>
+      <w:r>
+        <w:rPr>
+          <w:rFonts w:cs="Times New Roman" w:ascii="Times New Roman" w:hAnsi="Times New Roman"/>
+          <w:b/>
+          <w:sz w:val="26"/>
+          <w:szCs w:val="26"/>
+          <w:lang w:val="bg-BG" w:bidi="ar-SA"/>
+        </w:rPr>
+      </w:r>
+      <w:r>
+        <mc:AlternateContent>
+          <mc:Choice Requires="wps">
+            <w:drawing>
+              <wp:inline distT="0" distB="0" distL="0" distR="0">
+                <wp:extent cx="4553585" cy="7383780"/>
+                <wp:effectExtent l="0" t="0" r="0" b="0"/>
+                <wp:docPr id="28" name="Frame7"/>
+                <a:graphic xmlns:a="http://schemas.openxmlformats.org/drawingml/2006/main">
+                  <a:graphicData uri="http://schemas.microsoft.com/office/word/2010/wordprocessingShape">
+                    <wps:wsp>
+                      <wps:cNvSpPr txBox="1"/>
+                      <wps:spPr>
+                        <a:xfrm>
+                          <a:off x="0" y="0"/>
+                          <a:ext cx="4553585" cy="7383780"/>
+                        </a:xfrm>
+                        <a:prstGeom prst="rect"/>
+                        <a:solidFill>
+                          <a:srgbClr val="FFFFFF"/>
+                        </a:solidFill>
+                      </wps:spPr>
+                      <wps:txbx>
+                        <w:txbxContent>
+                          <w:p>
+                            <w:pPr>
+                              <w:pStyle w:val="Caption"/>
+                              <w:suppressLineNumbers/>
+                              <w:spacing w:before="120" w:after="120"/>
+                              <w:rPr/>
+                            </w:pPr>
+                            <w:r>
+                              <w:rPr/>
+                              <w:drawing>
+                                <wp:inline distT="0" distB="0" distL="0" distR="0">
+                                  <wp:extent cx="4553585" cy="6830060"/>
+                                  <wp:effectExtent l="0" t="0" r="0" b="0"/>
+                                  <wp:docPr id="29" name="Image7" descr=""/>
+                                  <wp:cNvGraphicFramePr>
+                                    <a:graphicFrameLocks xmlns:a="http://schemas.openxmlformats.org/drawingml/2006/main" noChangeAspect="1"/>
+                                  </wp:cNvGraphicFramePr>
+                                  <a:graphic xmlns:a="http://schemas.openxmlformats.org/drawingml/2006/main">
+                                    <a:graphicData uri="http://schemas.openxmlformats.org/drawingml/2006/picture">
+                                      <pic:pic xmlns:pic="http://schemas.openxmlformats.org/drawingml/2006/picture">
+                                        <pic:nvPicPr>
+                                          <pic:cNvPr id="29" name="Image7" descr=""/>
+                                          <pic:cNvPicPr>
+                                            <a:picLocks noChangeAspect="1" noChangeArrowheads="1"/>
+                                          </pic:cNvPicPr>
+                                        </pic:nvPicPr>
+                                        <pic:blipFill>
+                                          <a:blip r:embed="rId23"/>
+                                          <a:stretch>
+                                            <a:fillRect/>
+                                          </a:stretch>
+                                        </pic:blipFill>
+                                        <pic:spPr bwMode="auto">
+                                          <a:xfrm>
+                                            <a:off x="0" y="0"/>
+                                            <a:ext cx="4553585" cy="6830060"/>
+                                          </a:xfrm>
+                                          <a:prstGeom prst="rect">
+                                            <a:avLst/>
+                                          </a:prstGeom>
+                                          <a:noFill/>
+                                        </pic:spPr>
+                                      </pic:pic>
+                                    </a:graphicData>
+                                  </a:graphic>
+                                </wp:inline>
+                              </w:drawing>
+                              <w:t>Процедура за увеличаване точките на отговорите и съответно изпита</w:t>
+                            </w:r>
+                          </w:p>
+                        </w:txbxContent>
+                      </wps:txbx>
+                      <wps:bodyPr anchor="t" lIns="0" tIns="0" rIns="0" bIns="0">
+                        <a:noAutofit/>
+                      </wps:bodyPr>
+                    </wps:wsp>
+                  </a:graphicData>
+                </a:graphic>
+              </wp:inline>
+            </w:drawing>
+          </mc:Choice>
+          <mc:Fallback>
+            <w:pict>
+              <v:rect style="position:absolute;rotation:-0;width:358.55pt;height:581.4pt;mso-wrap-distance-left:0pt;mso-wrap-distance-right:0pt;mso-wrap-distance-top:0pt;mso-wrap-distance-bottom:0pt;margin-top:-581.4pt;mso-position-vertical:top;mso-position-vertical-relative:text;margin-left:82.4pt;mso-position-horizontal:center;mso-position-horizontal-relative:text">
+                <v:textbox inset="0in,0in,0in,0in">
+                  <w:txbxContent>
+                    <w:p>
+                      <w:pPr>
+                        <w:pStyle w:val="Caption"/>
+                        <w:suppressLineNumbers/>
+                        <w:spacing w:before="120" w:after="120"/>
+                        <w:rPr/>
+                      </w:pPr>
+                      <w:r>
+                        <w:rPr/>
+                        <w:drawing>
+                          <wp:inline distT="0" distB="0" distL="0" distR="0">
+                            <wp:extent cx="4553585" cy="6830060"/>
+                            <wp:effectExtent l="0" t="0" r="0" b="0"/>
+                            <wp:docPr id="30" name="Image7" descr=""/>
+                            <wp:cNvGraphicFramePr>
+                              <a:graphicFrameLocks xmlns:a="http://schemas.openxmlformats.org/drawingml/2006/main" noChangeAspect="1"/>
+                            </wp:cNvGraphicFramePr>
+                            <a:graphic xmlns:a="http://schemas.openxmlformats.org/drawingml/2006/main">
+                              <a:graphicData uri="http://schemas.openxmlformats.org/drawingml/2006/picture">
+                                <pic:pic xmlns:pic="http://schemas.openxmlformats.org/drawingml/2006/picture">
+                                  <pic:nvPicPr>
+                                    <pic:cNvPr id="30" name="Image7" descr=""/>
+                                    <pic:cNvPicPr>
+                                      <a:picLocks noChangeAspect="1" noChangeArrowheads="1"/>
+                                    </pic:cNvPicPr>
+                                  </pic:nvPicPr>
+                                  <pic:blipFill>
+                                    <a:blip r:embed="rId24"/>
+                                    <a:stretch>
+                                      <a:fillRect/>
+                                    </a:stretch>
+                                  </pic:blipFill>
+                                  <pic:spPr bwMode="auto">
+                                    <a:xfrm>
+                                      <a:off x="0" y="0"/>
+                                      <a:ext cx="4553585" cy="6830060"/>
+                                    </a:xfrm>
+                                    <a:prstGeom prst="rect">
+                                      <a:avLst/>
+                                    </a:prstGeom>
+                                    <a:noFill/>
+                                  </pic:spPr>
+                                </pic:pic>
+                              </a:graphicData>
+                            </a:graphic>
+                          </wp:inline>
+                        </w:drawing>
+                        <w:t>Процедура за увеличаване точките на отговорите и съответно изпита</w:t>
+                      </w:r>
+                    </w:p>
+                  </w:txbxContent>
+                </v:textbox>
+                <w10:wrap type="square" side="largest"/>
+              </v:rect>
+            </w:pict>
+          </mc:Fallback>
+        </mc:AlternateContent>
+      </w:r>
+    </w:p>
+    <w:p>
+      <w:pPr>
+        <w:pStyle w:val="ListParagraph"/>
+        <w:spacing w:lineRule="auto" w:line="360"/>
+        <w:jc w:val="both"/>
+        <w:rPr>
+          <w:lang w:val="bg-BG" w:bidi="ar-SA"/>
+        </w:rPr>
+      </w:pPr>
+      <w:r>
+        <w:rPr>
+          <w:rFonts w:cs="Times New Roman" w:ascii="Times New Roman" w:hAnsi="Times New Roman"/>
+          <w:b/>
+          <w:sz w:val="26"/>
+          <w:szCs w:val="26"/>
+          <w:lang w:val="bg-BG" w:bidi="ar-SA"/>
+        </w:rPr>
+      </w:r>
+      <w:r>
+        <mc:AlternateContent>
+          <mc:Choice Requires="wps">
+            <w:drawing>
+              <wp:inline distT="0" distB="0" distL="0" distR="0">
+                <wp:extent cx="6188710" cy="2235835"/>
+                <wp:effectExtent l="0" t="0" r="0" b="0"/>
+                <wp:docPr id="31" name="Frame8"/>
+                <a:graphic xmlns:a="http://schemas.openxmlformats.org/drawingml/2006/main">
+                  <a:graphicData uri="http://schemas.microsoft.com/office/word/2010/wordprocessingShape">
+                    <wps:wsp>
+                      <wps:cNvSpPr txBox="1"/>
+                      <wps:spPr>
+                        <a:xfrm>
+                          <a:off x="0" y="0"/>
+                          <a:ext cx="6188710" cy="2235835"/>
+                        </a:xfrm>
+                        <a:prstGeom prst="rect"/>
+                        <a:solidFill>
+                          <a:srgbClr val="FFFFFF"/>
+                        </a:solidFill>
+                      </wps:spPr>
+                      <wps:txbx>
+                        <w:txbxContent>
+                          <w:p>
+                            <w:pPr>
+                              <w:pStyle w:val="Caption"/>
+                              <w:suppressLineNumbers/>
+                              <w:spacing w:before="120" w:after="120"/>
+                              <w:rPr/>
+                            </w:pPr>
+                            <w:r>
+                              <w:rPr/>
+                              <w:drawing>
+                                <wp:inline distT="0" distB="0" distL="0" distR="0">
+                                  <wp:extent cx="6188710" cy="1882775"/>
+                                  <wp:effectExtent l="0" t="0" r="0" b="0"/>
+                                  <wp:docPr id="32" name="Image8" descr=""/>
+                                  <wp:cNvGraphicFramePr>
+                                    <a:graphicFrameLocks xmlns:a="http://schemas.openxmlformats.org/drawingml/2006/main" noChangeAspect="1"/>
+                                  </wp:cNvGraphicFramePr>
+                                  <a:graphic xmlns:a="http://schemas.openxmlformats.org/drawingml/2006/main">
+                                    <a:graphicData uri="http://schemas.openxmlformats.org/drawingml/2006/picture">
+                                      <pic:pic xmlns:pic="http://schemas.openxmlformats.org/drawingml/2006/picture">
+                                        <pic:nvPicPr>
+                                          <pic:cNvPr id="32" name="Image8" descr=""/>
+                                          <pic:cNvPicPr>
+                                            <a:picLocks noChangeAspect="1" noChangeArrowheads="1"/>
+                                          </pic:cNvPicPr>
+                                        </pic:nvPicPr>
+                                        <pic:blipFill>
+                                          <a:blip r:embed="rId25"/>
+                                          <a:stretch>
+                                            <a:fillRect/>
+                                          </a:stretch>
+                                        </pic:blipFill>
+                                        <pic:spPr bwMode="auto">
+                                          <a:xfrm>
+                                            <a:off x="0" y="0"/>
+                                            <a:ext cx="6188710" cy="1882775"/>
+                                          </a:xfrm>
+                                          <a:prstGeom prst="rect">
+                                            <a:avLst/>
+                                          </a:prstGeom>
+                                          <a:noFill/>
+                                        </pic:spPr>
+                                      </pic:pic>
+                                    </a:graphicData>
+                                  </a:graphic>
+                                </wp:inline>
+                              </w:drawing>
+                              <w:t>Процедура за добавяне на студент</w:t>
+                            </w:r>
+                          </w:p>
+                        </w:txbxContent>
+                      </wps:txbx>
+                      <wps:bodyPr anchor="t" lIns="0" tIns="0" rIns="0" bIns="0">
+                        <a:noAutofit/>
+                      </wps:bodyPr>
+                    </wps:wsp>
+                  </a:graphicData>
+                </a:graphic>
+              </wp:inline>
+            </w:drawing>
+          </mc:Choice>
+          <mc:Fallback>
+            <w:pict>
+              <v:rect style="position:absolute;rotation:-0;width:487.3pt;height:176.05pt;mso-wrap-distance-left:0pt;mso-wrap-distance-right:0pt;mso-wrap-distance-top:0pt;mso-wrap-distance-bottom:0pt;margin-top:-176.05pt;mso-position-vertical:top;mso-position-vertical-relative:text;margin-left:18pt;mso-position-horizontal:center;mso-position-horizontal-relative:text">
+                <v:textbox inset="0in,0in,0in,0in">
+                  <w:txbxContent>
+                    <w:p>
+                      <w:pPr>
+                        <w:pStyle w:val="Caption"/>
+                        <w:suppressLineNumbers/>
+                        <w:spacing w:before="120" w:after="120"/>
+                        <w:rPr/>
+                      </w:pPr>
+                      <w:r>
+                        <w:rPr/>
+                        <w:drawing>
+                          <wp:inline distT="0" distB="0" distL="0" distR="0">
+                            <wp:extent cx="6188710" cy="1882775"/>
+                            <wp:effectExtent l="0" t="0" r="0" b="0"/>
+                            <wp:docPr id="33" name="Image8" descr=""/>
+                            <wp:cNvGraphicFramePr>
+                              <a:graphicFrameLocks xmlns:a="http://schemas.openxmlformats.org/drawingml/2006/main" noChangeAspect="1"/>
+                            </wp:cNvGraphicFramePr>
+                            <a:graphic xmlns:a="http://schemas.openxmlformats.org/drawingml/2006/main">
+                              <a:graphicData uri="http://schemas.openxmlformats.org/drawingml/2006/picture">
+                                <pic:pic xmlns:pic="http://schemas.openxmlformats.org/drawingml/2006/picture">
+                                  <pic:nvPicPr>
+                                    <pic:cNvPr id="33" name="Image8" descr=""/>
+                                    <pic:cNvPicPr>
+                                      <a:picLocks noChangeAspect="1" noChangeArrowheads="1"/>
+                                    </pic:cNvPicPr>
+                                  </pic:nvPicPr>
+                                  <pic:blipFill>
+                                    <a:blip r:embed="rId26"/>
+                                    <a:stretch>
+                                      <a:fillRect/>
+                                    </a:stretch>
+                                  </pic:blipFill>
+                                  <pic:spPr bwMode="auto">
+                                    <a:xfrm>
+                                      <a:off x="0" y="0"/>
+                                      <a:ext cx="6188710" cy="1882775"/>
+                                    </a:xfrm>
+                                    <a:prstGeom prst="rect">
+                                      <a:avLst/>
+                                    </a:prstGeom>
+                                    <a:noFill/>
+                                  </pic:spPr>
+                                </pic:pic>
+                              </a:graphicData>
+                            </a:graphic>
+                          </wp:inline>
+                        </w:drawing>
+                        <w:t>Процедура за добавяне на студент</w:t>
+                      </w:r>
+                    </w:p>
+                  </w:txbxContent>
+                </v:textbox>
+                <w10:wrap type="square" side="largest"/>
+              </v:rect>
+            </w:pict>
+          </mc:Fallback>
+        </mc:AlternateContent>
+      </w:r>
+    </w:p>
+    <w:p>
+      <w:pPr>
+        <w:pStyle w:val="ListParagraph"/>
+        <w:numPr>
+          <w:ilvl w:val="0"/>
+          <w:numId w:val="1"/>
+        </w:numPr>
+        <w:spacing w:lineRule="auto" w:line="360"/>
+        <w:jc w:val="both"/>
+        <w:rPr>
+          <w:lang w:val="bg-BG" w:bidi="ar-SA"/>
+        </w:rPr>
+      </w:pPr>
+      <w:r>
+        <w:rPr>
+          <w:rFonts w:cs="Times New Roman" w:ascii="Times New Roman" w:hAnsi="Times New Roman"/>
+          <w:b/>
+          <w:sz w:val="26"/>
+          <w:szCs w:val="26"/>
+          <w:lang w:val="bg-BG" w:bidi="ar-SA"/>
+        </w:rPr>
         <w:t>Приложение за достъп до базата</w:t>
       </w:r>
     </w:p>
@@ -3421,14 +4795,12 @@
         </w:rPr>
       </w:pPr>
       <w:r>
-        <w:rPr>
-          <w:lang w:val="bg-BG" w:bidi="ar-SA"/>
-        </w:rPr>
+        <w:rPr/>
         <w:drawing>
           <wp:inline distT="0" distB="0" distL="0" distR="0">
             <wp:extent cx="6642735" cy="3608705"/>
             <wp:effectExtent l="0" t="0" r="0" b="0"/>
-            <wp:docPr id="10" name="Picture 9" descr=""/>
+            <wp:docPr id="34" name="Picture 9" descr=""/>
             <wp:cNvGraphicFramePr>
               <a:graphicFrameLocks xmlns:a="http://schemas.openxmlformats.org/drawingml/2006/main" noChangeAspect="1"/>
             </wp:cNvGraphicFramePr>
@@ -3436,13 +4808,13 @@
               <a:graphicData uri="http://schemas.openxmlformats.org/drawingml/2006/picture">
                 <pic:pic xmlns:pic="http://schemas.openxmlformats.org/drawingml/2006/picture">
                   <pic:nvPicPr>
-                    <pic:cNvPr id="10" name="Picture 9" descr=""/>
+                    <pic:cNvPr id="34" name="Picture 9" descr=""/>
                     <pic:cNvPicPr>
                       <a:picLocks noChangeAspect="1" noChangeArrowheads="1"/>
                     </pic:cNvPicPr>
                   </pic:nvPicPr>
                   <pic:blipFill>
-                    <a:blip r:embed="rId11"/>
+                    <a:blip r:embed="rId27"/>
                     <a:stretch>
                       <a:fillRect/>
                     </a:stretch>
@@ -3464,14 +4836,12 @@
         </w:drawing>
       </w:r>
       <w:r>
-        <w:rPr>
-          <w:lang w:val="bg-BG" w:bidi="ar-SA"/>
-        </w:rPr>
+        <w:rPr/>
         <w:drawing>
           <wp:inline distT="0" distB="0" distL="0" distR="0">
             <wp:extent cx="6642100" cy="2802255"/>
             <wp:effectExtent l="0" t="0" r="0" b="0"/>
-            <wp:docPr id="11" name="Picture 12" descr=""/>
+            <wp:docPr id="35" name="Picture 12" descr=""/>
             <wp:cNvGraphicFramePr>
               <a:graphicFrameLocks xmlns:a="http://schemas.openxmlformats.org/drawingml/2006/main" noChangeAspect="1"/>
             </wp:cNvGraphicFramePr>
@@ -3479,13 +4849,13 @@
               <a:graphicData uri="http://schemas.openxmlformats.org/drawingml/2006/picture">
                 <pic:pic xmlns:pic="http://schemas.openxmlformats.org/drawingml/2006/picture">
                   <pic:nvPicPr>
-                    <pic:cNvPr id="11" name="Picture 12" descr=""/>
+                    <pic:cNvPr id="35" name="Picture 12" descr=""/>
                     <pic:cNvPicPr>
                       <a:picLocks noChangeAspect="1" noChangeArrowheads="1"/>
                     </pic:cNvPicPr>
                   </pic:nvPicPr>
                   <pic:blipFill>
-                    <a:blip r:embed="rId12"/>
+                    <a:blip r:embed="rId28"/>
                     <a:stretch>
                       <a:fillRect/>
                     </a:stretch>
@@ -3508,12 +4878,12 @@
       </w:r>
     </w:p>
     <w:sectPr>
-      <w:headerReference w:type="even" r:id="rId13"/>
-      <w:headerReference w:type="default" r:id="rId14"/>
-      <w:headerReference w:type="first" r:id="rId15"/>
-      <w:footerReference w:type="even" r:id="rId16"/>
-      <w:footerReference w:type="default" r:id="rId17"/>
-      <w:footerReference w:type="first" r:id="rId18"/>
+      <w:headerReference w:type="even" r:id="rId29"/>
+      <w:headerReference w:type="default" r:id="rId30"/>
+      <w:headerReference w:type="first" r:id="rId31"/>
+      <w:footerReference w:type="even" r:id="rId32"/>
+      <w:footerReference w:type="default" r:id="rId33"/>
+      <w:footerReference w:type="first" r:id="rId34"/>
       <w:type w:val="nextPage"/>
       <w:pgSz w:w="11906" w:h="16838"/>
       <w:pgMar w:left="720" w:right="720" w:gutter="0" w:header="708" w:top="765" w:footer="708" w:bottom="765"/>
@@ -3580,7 +4950,7 @@
         </w:r>
         <w:r>
           <w:rPr/>
-          <w:t>7</w:t>
+          <w:t>11</w:t>
         </w:r>
         <w:r>
           <w:rPr/>
@@ -3589,15 +4959,6 @@
       </w:p>
     </w:sdtContent>
   </w:sdt>
-  <w:p>
-    <w:pPr>
-      <w:pStyle w:val="Footer"/>
-      <w:rPr/>
-    </w:pPr>
-    <w:r>
-      <w:rPr/>
-    </w:r>
-  </w:p>
 </w:ftr>
 </file>
 
@@ -3641,7 +5002,7 @@
         </w:r>
         <w:r>
           <w:rPr/>
-          <w:t>7</w:t>
+          <w:t>11</w:t>
         </w:r>
         <w:r>
           <w:rPr/>
@@ -3650,15 +5011,6 @@
       </w:p>
     </w:sdtContent>
   </w:sdt>
-  <w:p>
-    <w:pPr>
-      <w:pStyle w:val="Footer"/>
-      <w:rPr/>
-    </w:pPr>
-    <w:r>
-      <w:rPr/>
-    </w:r>
-  </w:p>
 </w:ftr>
 </file>
 
@@ -4970,6 +6322,7 @@
     <w:qFormat/>
     <w:pPr>
       <w:widowControl/>
+      <w:suppressAutoHyphens w:val="true"/>
       <w:bidi w:val="0"/>
       <w:spacing w:lineRule="auto" w:line="259" w:before="0" w:after="160"/>
       <w:jc w:val="left"/>

</xml_diff>

<commit_message>
feat(subd-proj): moved documentation to Markdown file
</commit_message>
<xml_diff>
--- a/Course2/SummerSemester/Databases/Project/docs/DB_Practicum3MI0700035.docx
+++ b/Course2/SummerSemester/Databases/Project/docs/DB_Practicum3MI0700035.docx
@@ -19,7 +19,7 @@
           <w:szCs w:val="28"/>
           <w:lang w:val="bg-BG" w:bidi="ar-SA"/>
         </w:rPr>
-        <w:t>Тема 7</w:t>
+        <w:t>Проект по Системи за управление на бази от данни</w:t>
       </w:r>
     </w:p>
     <w:p>
@@ -39,7 +39,37 @@
           <w:szCs w:val="28"/>
           <w:lang w:val="bg-BG" w:bidi="ar-SA"/>
         </w:rPr>
-        <w:t xml:space="preserve">Проект по база от данни за </w:t>
+        <w:t xml:space="preserve"> </w:t>
+      </w:r>
+      <w:r>
+        <w:rPr>
+          <w:rFonts w:cs="Times New Roman" w:ascii="Times New Roman" w:hAnsi="Times New Roman"/>
+          <w:b/>
+          <w:sz w:val="28"/>
+          <w:szCs w:val="28"/>
+          <w:lang w:val="bg-BG" w:bidi="ar-SA"/>
+        </w:rPr>
+        <w:t>Т</w:t>
+      </w:r>
+      <w:r>
+        <w:rPr>
+          <w:rFonts w:cs="Times New Roman" w:ascii="Times New Roman" w:hAnsi="Times New Roman"/>
+          <w:b/>
+          <w:sz w:val="28"/>
+          <w:szCs w:val="28"/>
+          <w:lang w:val="bg-BG" w:bidi="ar-SA"/>
+        </w:rPr>
+        <w:t>ем</w:t>
+      </w:r>
+      <w:r>
+        <w:rPr>
+          <w:rFonts w:cs="Times New Roman" w:ascii="Times New Roman" w:hAnsi="Times New Roman"/>
+          <w:b/>
+          <w:sz w:val="28"/>
+          <w:szCs w:val="28"/>
+          <w:lang w:val="bg-BG" w:bidi="ar-SA"/>
+        </w:rPr>
+        <w:t xml:space="preserve">а: </w:t>
       </w:r>
       <w:r>
         <w:rPr>
@@ -287,8 +317,9 @@
           <w:ilvl w:val="0"/>
           <w:numId w:val="0"/>
         </w:numPr>
-        <w:spacing w:lineRule="auto" w:line="360"/>
+        <w:spacing w:lineRule="auto" w:line="360" w:before="0" w:after="160"/>
         <w:ind w:hanging="0" w:left="360"/>
+        <w:contextualSpacing/>
         <w:jc w:val="both"/>
         <w:rPr>
           <w:rFonts w:ascii="Times New Roman" w:hAnsi="Times New Roman" w:cs="Times New Roman"/>
@@ -1403,7 +1434,7 @@
     <w:p>
       <w:pPr>
         <w:pStyle w:val="Normal"/>
-        <w:spacing w:lineRule="auto" w:line="360"/>
+        <w:spacing w:lineRule="auto" w:line="360" w:before="0" w:after="160"/>
         <w:jc w:val="both"/>
         <w:rPr/>
       </w:pPr>
@@ -3025,9 +3056,9 @@
         </w:rPr>
       </w:pPr>
       <w:r>
-        <w:rPr/>
-      </w:r>
-      <w:r>
+        <w:rPr>
+          <w:lang w:val="bg-BG" w:bidi="ar-SA"/>
+        </w:rPr>
         <mc:AlternateContent>
           <mc:Choice Requires="wps">
             <w:drawing>
@@ -3039,24 +3070,35 @@
                 <wp:positionV relativeFrom="line">
                   <wp:posOffset>635</wp:posOffset>
                 </wp:positionV>
-                <wp:extent cx="6047740" cy="3524250"/>
+                <wp:extent cx="6047105" cy="3524250"/>
                 <wp:effectExtent l="0" t="0" r="0" b="0"/>
                 <wp:wrapTopAndBottom/>
                 <wp:docPr id="3" name="Frame5"/>
                 <a:graphic xmlns:a="http://schemas.openxmlformats.org/drawingml/2006/main">
                   <a:graphicData uri="http://schemas.microsoft.com/office/word/2010/wordprocessingShape">
                     <wps:wsp>
-                      <wps:cNvSpPr txBox="1"/>
+                      <wps:cNvSpPr/>
                       <wps:spPr>
                         <a:xfrm>
                           <a:off x="0" y="0"/>
-                          <a:ext cx="6047740" cy="3524250"/>
+                          <a:ext cx="6047280" cy="3524400"/>
                         </a:xfrm>
-                        <a:prstGeom prst="rect"/>
+                        <a:prstGeom prst="rect">
+                          <a:avLst/>
+                        </a:prstGeom>
                         <a:solidFill>
-                          <a:srgbClr val="FFFFFF"/>
+                          <a:srgbClr val="ffffff"/>
                         </a:solidFill>
+                        <a:ln w="0">
+                          <a:noFill/>
+                        </a:ln>
                       </wps:spPr>
+                      <wps:style>
+                        <a:lnRef idx="0"/>
+                        <a:fillRef idx="0"/>
+                        <a:effectRef idx="0"/>
+                        <a:fontRef idx="minor"/>
+                      </wps:style>
                       <wps:txbx>
                         <w:txbxContent>
                           <w:p>
@@ -3072,7 +3114,7 @@
                                 <wp:inline distT="0" distB="0" distL="0" distR="0">
                                   <wp:extent cx="5631815" cy="2953385"/>
                                   <wp:effectExtent l="0" t="0" r="0" b="0"/>
-                                  <wp:docPr id="4" name="Image1" descr=""/>
+                                  <wp:docPr id="5" name="Image1" descr=""/>
                                   <wp:cNvGraphicFramePr>
                                     <a:graphicFrameLocks xmlns:a="http://schemas.openxmlformats.org/drawingml/2006/main" noChangeAspect="1"/>
                                   </wp:cNvGraphicFramePr>
@@ -3080,7 +3122,7 @@
                                     <a:graphicData uri="http://schemas.openxmlformats.org/drawingml/2006/picture">
                                       <pic:pic xmlns:pic="http://schemas.openxmlformats.org/drawingml/2006/picture">
                                         <pic:nvPicPr>
-                                          <pic:cNvPr id="4" name="Image1" descr=""/>
+                                          <pic:cNvPr id="5" name="Image1" descr=""/>
                                           <pic:cNvPicPr>
                                             <a:picLocks noChangeAspect="1" noChangeArrowheads="1"/>
                                           </pic:cNvPicPr>
@@ -3106,12 +3148,23 @@
                                   </a:graphic>
                                 </wp:inline>
                               </w:drawing>
+                            </w:r>
+                          </w:p>
+                          <w:p>
+                            <w:pPr>
+                              <w:pStyle w:val="Caption"/>
+                              <w:suppressLineNumbers/>
+                              <w:spacing w:before="120" w:after="120"/>
+                              <w:rPr/>
+                            </w:pPr>
+                            <w:r>
+                              <w:rPr/>
                               <w:t>Функция за проверка дали студент е минал даден изпит</w:t>
                             </w:r>
                           </w:p>
                         </w:txbxContent>
                       </wps:txbx>
-                      <wps:bodyPr anchor="t" lIns="0" tIns="0" rIns="0" bIns="0">
+                      <wps:bodyPr lIns="0" rIns="0" tIns="0" bIns="0" anchor="t">
                         <a:noAutofit/>
                       </wps:bodyPr>
                     </wps:wsp>
@@ -3125,8 +3178,10 @@
           </mc:Choice>
           <mc:Fallback>
             <w:pict>
-              <v:rect style="position:absolute;rotation:-0;width:476.2pt;height:277.5pt;mso-wrap-distance-left:0pt;mso-wrap-distance-right:0pt;mso-wrap-distance-top:0pt;mso-wrap-distance-bottom:0pt;margin-top:0pt;mso-position-vertical:top;mso-position-vertical-relative:text;margin-left:5.55pt;mso-position-horizontal:center;mso-position-horizontal-relative:text">
-                <v:textbox inset="0in,0in,0in,0in">
+              <v:rect id="shape_0" ID="Frame5" path="m0,0l-2147483645,0l-2147483645,-2147483646l0,-2147483646xe" fillcolor="white" stroked="f" o:allowincell="f" style="position:absolute;margin-left:23.55pt;margin-top:-0.05pt;width:476.1pt;height:277.45pt;mso-wrap-style:square;v-text-anchor:top;mso-position-horizontal:center">
+                <v:fill o:detectmouseclick="t" type="solid" color2="black"/>
+                <v:stroke color="#3465a4" joinstyle="round" endcap="flat"/>
+                <v:textbox>
                   <w:txbxContent>
                     <w:p>
                       <w:pPr>
@@ -3141,7 +3196,7 @@
                           <wp:inline distT="0" distB="0" distL="0" distR="0">
                             <wp:extent cx="5631815" cy="2953385"/>
                             <wp:effectExtent l="0" t="0" r="0" b="0"/>
-                            <wp:docPr id="5" name="Image1" descr=""/>
+                            <wp:docPr id="6" name="Image1" descr=""/>
                             <wp:cNvGraphicFramePr>
                               <a:graphicFrameLocks xmlns:a="http://schemas.openxmlformats.org/drawingml/2006/main" noChangeAspect="1"/>
                             </wp:cNvGraphicFramePr>
@@ -3149,7 +3204,7 @@
                               <a:graphicData uri="http://schemas.openxmlformats.org/drawingml/2006/picture">
                                 <pic:pic xmlns:pic="http://schemas.openxmlformats.org/drawingml/2006/picture">
                                   <pic:nvPicPr>
-                                    <pic:cNvPr id="5" name="Image1" descr=""/>
+                                    <pic:cNvPr id="6" name="Image1" descr=""/>
                                     <pic:cNvPicPr>
                                       <a:picLocks noChangeAspect="1" noChangeArrowheads="1"/>
                                     </pic:cNvPicPr>
@@ -3175,6 +3230,17 @@
                             </a:graphic>
                           </wp:inline>
                         </w:drawing>
+                      </w:r>
+                    </w:p>
+                    <w:p>
+                      <w:pPr>
+                        <w:pStyle w:val="Caption"/>
+                        <w:suppressLineNumbers/>
+                        <w:spacing w:before="120" w:after="120"/>
+                        <w:rPr/>
+                      </w:pPr>
+                      <w:r>
+                        <w:rPr/>
                         <w:t>Функция за проверка дали студент е минал даден изпит</w:t>
                       </w:r>
                     </w:p>
@@ -3198,29 +3264,38 @@
       </w:pPr>
       <w:r>
         <w:rPr/>
-      </w:r>
-      <w:r>
         <mc:AlternateContent>
           <mc:Choice Requires="wps">
             <w:drawing>
               <wp:inline distT="0" distB="0" distL="0" distR="0">
                 <wp:extent cx="6188710" cy="3047365"/>
                 <wp:effectExtent l="0" t="0" r="0" b="0"/>
-                <wp:docPr id="6" name="Frame2"/>
+                <wp:docPr id="4" name="Frame2"/>
                 <a:graphic xmlns:a="http://schemas.openxmlformats.org/drawingml/2006/main">
                   <a:graphicData uri="http://schemas.microsoft.com/office/word/2010/wordprocessingShape">
                     <wps:wsp>
-                      <wps:cNvSpPr txBox="1"/>
+                      <wps:cNvSpPr/>
                       <wps:spPr>
                         <a:xfrm>
                           <a:off x="0" y="0"/>
-                          <a:ext cx="6188710" cy="3047365"/>
+                          <a:ext cx="6188760" cy="3047400"/>
                         </a:xfrm>
-                        <a:prstGeom prst="rect"/>
+                        <a:prstGeom prst="rect">
+                          <a:avLst/>
+                        </a:prstGeom>
                         <a:solidFill>
-                          <a:srgbClr val="FFFFFF"/>
+                          <a:srgbClr val="ffffff"/>
                         </a:solidFill>
+                        <a:ln w="0">
+                          <a:noFill/>
+                        </a:ln>
                       </wps:spPr>
+                      <wps:style>
+                        <a:lnRef idx="0"/>
+                        <a:fillRef idx="0"/>
+                        <a:effectRef idx="0"/>
+                        <a:fontRef idx="minor"/>
+                      </wps:style>
                       <wps:txbx>
                         <w:txbxContent>
                           <w:p>
@@ -3236,7 +3311,7 @@
                                 <wp:inline distT="0" distB="0" distL="0" distR="0">
                                   <wp:extent cx="5848350" cy="2680335"/>
                                   <wp:effectExtent l="0" t="0" r="0" b="0"/>
-                                  <wp:docPr id="7" name="Image2" descr=""/>
+                                  <wp:docPr id="6" name="Image2" descr=""/>
                                   <wp:cNvGraphicFramePr>
                                     <a:graphicFrameLocks xmlns:a="http://schemas.openxmlformats.org/drawingml/2006/main" noChangeAspect="1"/>
                                   </wp:cNvGraphicFramePr>
@@ -3244,7 +3319,7 @@
                                     <a:graphicData uri="http://schemas.openxmlformats.org/drawingml/2006/picture">
                                       <pic:pic xmlns:pic="http://schemas.openxmlformats.org/drawingml/2006/picture">
                                         <pic:nvPicPr>
-                                          <pic:cNvPr id="7" name="Image2" descr=""/>
+                                          <pic:cNvPr id="6" name="Image2" descr=""/>
                                           <pic:cNvPicPr>
                                             <a:picLocks noChangeAspect="1" noChangeArrowheads="1"/>
                                           </pic:cNvPicPr>
@@ -3270,12 +3345,15 @@
                                   </a:graphic>
                                 </wp:inline>
                               </w:drawing>
+                            </w:r>
+                            <w:r>
+                              <w:rPr/>
                               <w:t>Функция за вземане средния успех на студент</w:t>
                             </w:r>
                           </w:p>
                         </w:txbxContent>
                       </wps:txbx>
-                      <wps:bodyPr anchor="t" lIns="0" tIns="0" rIns="0" bIns="0">
+                      <wps:bodyPr lIns="0" rIns="0" tIns="0" bIns="0" anchor="t">
                         <a:noAutofit/>
                       </wps:bodyPr>
                     </wps:wsp>
@@ -3286,8 +3364,10 @@
           </mc:Choice>
           <mc:Fallback>
             <w:pict>
-              <v:rect style="position:absolute;rotation:-0;width:487.3pt;height:239.95pt;mso-wrap-distance-left:0pt;mso-wrap-distance-right:0pt;mso-wrap-distance-top:0pt;mso-wrap-distance-bottom:0pt;margin-top:-563.05pt;mso-position-vertical-relative:text;margin-left:18pt;mso-position-horizontal:center;mso-position-horizontal-relative:text">
-                <v:textbox inset="0in,0in,0in,0in">
+              <v:rect id="shape_0" ID="Frame2" path="m0,0l-2147483645,0l-2147483645,-2147483646l0,-2147483646xe" fillcolor="white" stroked="f" o:allowincell="f" style="position:absolute;margin-left:0pt;margin-top:-240pt;width:487.25pt;height:239.9pt;mso-wrap-style:square;v-text-anchor:top;mso-position-vertical:top">
+                <v:fill o:detectmouseclick="t" type="solid" color2="black"/>
+                <v:stroke color="#3465a4" joinstyle="round" endcap="flat"/>
+                <v:textbox>
                   <w:txbxContent>
                     <w:p>
                       <w:pPr>
@@ -3302,7 +3382,7 @@
                           <wp:inline distT="0" distB="0" distL="0" distR="0">
                             <wp:extent cx="5848350" cy="2680335"/>
                             <wp:effectExtent l="0" t="0" r="0" b="0"/>
-                            <wp:docPr id="8" name="Image2" descr=""/>
+                            <wp:docPr id="7" name="Image2" descr=""/>
                             <wp:cNvGraphicFramePr>
                               <a:graphicFrameLocks xmlns:a="http://schemas.openxmlformats.org/drawingml/2006/main" noChangeAspect="1"/>
                             </wp:cNvGraphicFramePr>
@@ -3310,7 +3390,7 @@
                               <a:graphicData uri="http://schemas.openxmlformats.org/drawingml/2006/picture">
                                 <pic:pic xmlns:pic="http://schemas.openxmlformats.org/drawingml/2006/picture">
                                   <pic:nvPicPr>
-                                    <pic:cNvPr id="8" name="Image2" descr=""/>
+                                    <pic:cNvPr id="7" name="Image2" descr=""/>
                                     <pic:cNvPicPr>
                                       <a:picLocks noChangeAspect="1" noChangeArrowheads="1"/>
                                     </pic:cNvPicPr>
@@ -3336,12 +3416,15 @@
                             </a:graphic>
                           </wp:inline>
                         </w:drawing>
+                      </w:r>
+                      <w:r>
+                        <w:rPr/>
                         <w:t>Функция за вземане средния успех на студент</w:t>
                       </w:r>
                     </w:p>
                   </w:txbxContent>
                 </v:textbox>
-                <w10:wrap type="square" side="largest"/>
+                <w10:wrap type="square"/>
               </v:rect>
             </w:pict>
           </mc:Fallback>
@@ -3387,36 +3470,39 @@
         </w:rPr>
       </w:pPr>
       <w:r>
-        <w:rPr>
-          <w:rFonts w:cs="Times New Roman" w:ascii="Times New Roman" w:hAnsi="Times New Roman"/>
-          <w:b/>
-          <w:sz w:val="26"/>
-          <w:szCs w:val="26"/>
-          <w:lang w:val="bg-BG" w:bidi="ar-SA"/>
-        </w:rPr>
-      </w:r>
-      <w:r>
+        <w:rPr/>
         <mc:AlternateContent>
           <mc:Choice Requires="wps">
             <w:drawing>
               <wp:inline distT="0" distB="0" distL="0" distR="0">
                 <wp:extent cx="6287135" cy="3925570"/>
                 <wp:effectExtent l="0" t="0" r="0" b="0"/>
-                <wp:docPr id="9" name="Frame3"/>
+                <wp:docPr id="5" name="Frame3"/>
                 <a:graphic xmlns:a="http://schemas.openxmlformats.org/drawingml/2006/main">
                   <a:graphicData uri="http://schemas.microsoft.com/office/word/2010/wordprocessingShape">
                     <wps:wsp>
-                      <wps:cNvSpPr txBox="1"/>
+                      <wps:cNvSpPr/>
                       <wps:spPr>
                         <a:xfrm>
                           <a:off x="0" y="0"/>
-                          <a:ext cx="6287135" cy="3925570"/>
+                          <a:ext cx="6287040" cy="3925440"/>
                         </a:xfrm>
-                        <a:prstGeom prst="rect"/>
+                        <a:prstGeom prst="rect">
+                          <a:avLst/>
+                        </a:prstGeom>
                         <a:solidFill>
-                          <a:srgbClr val="FFFFFF"/>
+                          <a:srgbClr val="ffffff"/>
                         </a:solidFill>
+                        <a:ln w="0">
+                          <a:noFill/>
+                        </a:ln>
                       </wps:spPr>
+                      <wps:style>
+                        <a:lnRef idx="0"/>
+                        <a:fillRef idx="0"/>
+                        <a:effectRef idx="0"/>
+                        <a:fontRef idx="minor"/>
+                      </wps:style>
                       <wps:txbx>
                         <w:txbxContent>
                           <w:p>
@@ -3432,7 +3518,7 @@
                                 <wp:inline distT="0" distB="0" distL="0" distR="0">
                                   <wp:extent cx="6287135" cy="3371850"/>
                                   <wp:effectExtent l="0" t="0" r="0" b="0"/>
-                                  <wp:docPr id="10" name="Image3" descr=""/>
+                                  <wp:docPr id="7" name="Image3" descr=""/>
                                   <wp:cNvGraphicFramePr>
                                     <a:graphicFrameLocks xmlns:a="http://schemas.openxmlformats.org/drawingml/2006/main" noChangeAspect="1"/>
                                   </wp:cNvGraphicFramePr>
@@ -3440,7 +3526,7 @@
                                     <a:graphicData uri="http://schemas.openxmlformats.org/drawingml/2006/picture">
                                       <pic:pic xmlns:pic="http://schemas.openxmlformats.org/drawingml/2006/picture">
                                         <pic:nvPicPr>
-                                          <pic:cNvPr id="10" name="Image3" descr=""/>
+                                          <pic:cNvPr id="7" name="Image3" descr=""/>
                                           <pic:cNvPicPr>
                                             <a:picLocks noChangeAspect="1" noChangeArrowheads="1"/>
                                           </pic:cNvPicPr>
@@ -3466,20 +3552,15 @@
                                   </a:graphic>
                                 </wp:inline>
                               </w:drawing>
-                              <w:t>Тригер, който проверява дали студента си е взел изпита, преди вмък</w:t>
                             </w:r>
                             <w:r>
                               <w:rPr/>
-                              <w:t>в</w:t>
-                            </w:r>
-                            <w:r>
-                              <w:rPr/>
-                              <w:t>ане в таблицата за явяване на изпита</w:t>
+                              <w:t>Тригер, който проверява дали студента си е взел изпита, преди вмъкване в таблицата за явяване на изпита</w:t>
                             </w:r>
                           </w:p>
                         </w:txbxContent>
                       </wps:txbx>
-                      <wps:bodyPr anchor="t" lIns="0" tIns="0" rIns="0" bIns="0">
+                      <wps:bodyPr lIns="0" rIns="0" tIns="0" bIns="0" anchor="t">
                         <a:noAutofit/>
                       </wps:bodyPr>
                     </wps:wsp>
@@ -3490,8 +3571,10 @@
           </mc:Choice>
           <mc:Fallback>
             <w:pict>
-              <v:rect style="position:absolute;rotation:-0;width:495.05pt;height:309.1pt;mso-wrap-distance-left:0pt;mso-wrap-distance-right:0pt;mso-wrap-distance-top:0pt;mso-wrap-distance-bottom:0pt;margin-top:-309.1pt;mso-position-vertical:top;mso-position-vertical-relative:text;margin-left:14.15pt;mso-position-horizontal:center;mso-position-horizontal-relative:text">
-                <v:textbox inset="0in,0in,0in,0in">
+              <v:rect id="shape_0" ID="Frame3" path="m0,0l-2147483645,0l-2147483645,-2147483646l0,-2147483646xe" fillcolor="white" stroked="f" o:allowincell="f" style="position:absolute;margin-left:0pt;margin-top:-309.15pt;width:495pt;height:309.05pt;mso-wrap-style:square;v-text-anchor:top;mso-position-vertical:top">
+                <v:fill o:detectmouseclick="t" type="solid" color2="black"/>
+                <v:stroke color="#3465a4" joinstyle="round" endcap="flat"/>
+                <v:textbox>
                   <w:txbxContent>
                     <w:p>
                       <w:pPr>
@@ -3506,7 +3589,7 @@
                           <wp:inline distT="0" distB="0" distL="0" distR="0">
                             <wp:extent cx="6287135" cy="3371850"/>
                             <wp:effectExtent l="0" t="0" r="0" b="0"/>
-                            <wp:docPr id="11" name="Image3" descr=""/>
+                            <wp:docPr id="8" name="Image3" descr=""/>
                             <wp:cNvGraphicFramePr>
                               <a:graphicFrameLocks xmlns:a="http://schemas.openxmlformats.org/drawingml/2006/main" noChangeAspect="1"/>
                             </wp:cNvGraphicFramePr>
@@ -3514,7 +3597,7 @@
                               <a:graphicData uri="http://schemas.openxmlformats.org/drawingml/2006/picture">
                                 <pic:pic xmlns:pic="http://schemas.openxmlformats.org/drawingml/2006/picture">
                                   <pic:nvPicPr>
-                                    <pic:cNvPr id="11" name="Image3" descr=""/>
+                                    <pic:cNvPr id="8" name="Image3" descr=""/>
                                     <pic:cNvPicPr>
                                       <a:picLocks noChangeAspect="1" noChangeArrowheads="1"/>
                                     </pic:cNvPicPr>
@@ -3540,20 +3623,15 @@
                             </a:graphic>
                           </wp:inline>
                         </w:drawing>
-                        <w:t>Тригер, който проверява дали студента си е взел изпита, преди вмък</w:t>
                       </w:r>
                       <w:r>
                         <w:rPr/>
-                        <w:t>в</w:t>
-                      </w:r>
-                      <w:r>
-                        <w:rPr/>
-                        <w:t>ане в таблицата за явяване на изпита</w:t>
+                        <w:t>Тригер, който проверява дали студента си е взел изпита, преди вмъкване в таблицата за явяване на изпита</w:t>
                       </w:r>
                     </w:p>
                   </w:txbxContent>
                 </v:textbox>
-                <w10:wrap type="square" side="largest"/>
+                <w10:wrap type="square"/>
               </v:rect>
             </w:pict>
           </mc:Fallback>
@@ -3575,36 +3653,39 @@
         </w:rPr>
       </w:pPr>
       <w:r>
-        <w:rPr>
-          <w:rFonts w:cs="Times New Roman" w:ascii="Times New Roman" w:hAnsi="Times New Roman"/>
-          <w:b/>
-          <w:sz w:val="26"/>
-          <w:szCs w:val="26"/>
-          <w:lang w:val="bg-BG" w:bidi="ar-SA"/>
-        </w:rPr>
-      </w:r>
-      <w:r>
+        <w:rPr/>
         <mc:AlternateContent>
           <mc:Choice Requires="wps">
             <w:drawing>
               <wp:inline distT="0" distB="0" distL="0" distR="0">
                 <wp:extent cx="6417310" cy="2909570"/>
                 <wp:effectExtent l="0" t="0" r="0" b="0"/>
-                <wp:docPr id="12" name="Frame4"/>
+                <wp:docPr id="6" name="Frame4"/>
                 <a:graphic xmlns:a="http://schemas.openxmlformats.org/drawingml/2006/main">
                   <a:graphicData uri="http://schemas.microsoft.com/office/word/2010/wordprocessingShape">
                     <wps:wsp>
-                      <wps:cNvSpPr txBox="1"/>
+                      <wps:cNvSpPr/>
                       <wps:spPr>
                         <a:xfrm>
                           <a:off x="0" y="0"/>
-                          <a:ext cx="6417310" cy="2909570"/>
+                          <a:ext cx="6417360" cy="2909520"/>
                         </a:xfrm>
-                        <a:prstGeom prst="rect"/>
+                        <a:prstGeom prst="rect">
+                          <a:avLst/>
+                        </a:prstGeom>
                         <a:solidFill>
-                          <a:srgbClr val="FFFFFF"/>
+                          <a:srgbClr val="ffffff"/>
                         </a:solidFill>
+                        <a:ln w="0">
+                          <a:noFill/>
+                        </a:ln>
                       </wps:spPr>
+                      <wps:style>
+                        <a:lnRef idx="0"/>
+                        <a:fillRef idx="0"/>
+                        <a:effectRef idx="0"/>
+                        <a:fontRef idx="minor"/>
+                      </wps:style>
                       <wps:txbx>
                         <w:txbxContent>
                           <w:p>
@@ -3620,7 +3701,7 @@
                                 <wp:inline distT="0" distB="0" distL="0" distR="0">
                                   <wp:extent cx="6417310" cy="2556510"/>
                                   <wp:effectExtent l="0" t="0" r="0" b="0"/>
-                                  <wp:docPr id="13" name="Image4" descr=""/>
+                                  <wp:docPr id="8" name="Image4" descr=""/>
                                   <wp:cNvGraphicFramePr>
                                     <a:graphicFrameLocks xmlns:a="http://schemas.openxmlformats.org/drawingml/2006/main" noChangeAspect="1"/>
                                   </wp:cNvGraphicFramePr>
@@ -3628,7 +3709,7 @@
                                     <a:graphicData uri="http://schemas.openxmlformats.org/drawingml/2006/picture">
                                       <pic:pic xmlns:pic="http://schemas.openxmlformats.org/drawingml/2006/picture">
                                         <pic:nvPicPr>
-                                          <pic:cNvPr id="13" name="Image4" descr=""/>
+                                          <pic:cNvPr id="8" name="Image4" descr=""/>
                                           <pic:cNvPicPr>
                                             <a:picLocks noChangeAspect="1" noChangeArrowheads="1"/>
                                           </pic:cNvPicPr>
@@ -3654,12 +3735,15 @@
                                   </a:graphic>
                                 </wp:inline>
                               </w:drawing>
+                            </w:r>
+                            <w:r>
+                              <w:rPr/>
                               <w:t>Тригер преди обновяване на Изпит с правилния брой максимален брой точки</w:t>
                             </w:r>
                           </w:p>
                         </w:txbxContent>
                       </wps:txbx>
-                      <wps:bodyPr anchor="t" lIns="0" tIns="0" rIns="0" bIns="0">
+                      <wps:bodyPr lIns="0" rIns="0" tIns="0" bIns="0" anchor="t">
                         <a:noAutofit/>
                       </wps:bodyPr>
                     </wps:wsp>
@@ -3670,8 +3754,10 @@
           </mc:Choice>
           <mc:Fallback>
             <w:pict>
-              <v:rect style="position:absolute;rotation:-0;width:505.3pt;height:229.1pt;mso-wrap-distance-left:0pt;mso-wrap-distance-right:0pt;mso-wrap-distance-top:0pt;mso-wrap-distance-bottom:0pt;margin-top:-229.1pt;mso-position-vertical:top;mso-position-vertical-relative:text;margin-left:9pt;mso-position-horizontal:center;mso-position-horizontal-relative:text">
-                <v:textbox inset="0in,0in,0in,0in">
+              <v:rect id="shape_0" ID="Frame4" path="m0,0l-2147483645,0l-2147483645,-2147483646l0,-2147483646xe" fillcolor="white" stroked="f" o:allowincell="f" style="position:absolute;margin-left:0pt;margin-top:-229.1pt;width:505.25pt;height:229.05pt;mso-wrap-style:square;v-text-anchor:top">
+                <v:fill o:detectmouseclick="t" type="solid" color2="black"/>
+                <v:stroke color="#3465a4" joinstyle="round" endcap="flat"/>
+                <v:textbox>
                   <w:txbxContent>
                     <w:p>
                       <w:pPr>
@@ -3686,7 +3772,7 @@
                           <wp:inline distT="0" distB="0" distL="0" distR="0">
                             <wp:extent cx="6417310" cy="2556510"/>
                             <wp:effectExtent l="0" t="0" r="0" b="0"/>
-                            <wp:docPr id="14" name="Image4" descr=""/>
+                            <wp:docPr id="9" name="Image4" descr=""/>
                             <wp:cNvGraphicFramePr>
                               <a:graphicFrameLocks xmlns:a="http://schemas.openxmlformats.org/drawingml/2006/main" noChangeAspect="1"/>
                             </wp:cNvGraphicFramePr>
@@ -3694,7 +3780,7 @@
                               <a:graphicData uri="http://schemas.openxmlformats.org/drawingml/2006/picture">
                                 <pic:pic xmlns:pic="http://schemas.openxmlformats.org/drawingml/2006/picture">
                                   <pic:nvPicPr>
-                                    <pic:cNvPr id="14" name="Image4" descr=""/>
+                                    <pic:cNvPr id="9" name="Image4" descr=""/>
                                     <pic:cNvPicPr>
                                       <a:picLocks noChangeAspect="1" noChangeArrowheads="1"/>
                                     </pic:cNvPicPr>
@@ -3720,12 +3806,15 @@
                             </a:graphic>
                           </wp:inline>
                         </w:drawing>
+                      </w:r>
+                      <w:r>
+                        <w:rPr/>
                         <w:t>Тригер преди обновяване на Изпит с правилния брой максимален брой точки</w:t>
                       </w:r>
                     </w:p>
                   </w:txbxContent>
                 </v:textbox>
-                <w10:wrap type="square" side="largest"/>
+                <w10:wrap type="square"/>
               </v:rect>
             </w:pict>
           </mc:Fallback>
@@ -3772,7 +3861,7 @@
           <wp:inline distT="0" distB="0" distL="0" distR="0">
             <wp:extent cx="4629150" cy="2343150"/>
             <wp:effectExtent l="0" t="0" r="0" b="0"/>
-            <wp:docPr id="15" name="Picture 1" descr=""/>
+            <wp:docPr id="7" name="Picture 1" descr=""/>
             <wp:cNvGraphicFramePr>
               <a:graphicFrameLocks xmlns:a="http://schemas.openxmlformats.org/drawingml/2006/main" noChangeAspect="1"/>
             </wp:cNvGraphicFramePr>
@@ -3780,7 +3869,7 @@
               <a:graphicData uri="http://schemas.openxmlformats.org/drawingml/2006/picture">
                 <pic:pic xmlns:pic="http://schemas.openxmlformats.org/drawingml/2006/picture">
                   <pic:nvPicPr>
-                    <pic:cNvPr id="15" name="Picture 1" descr=""/>
+                    <pic:cNvPr id="7" name="Picture 1" descr=""/>
                     <pic:cNvPicPr>
                       <a:picLocks noChangeAspect="1" noChangeArrowheads="1"/>
                     </pic:cNvPicPr>
@@ -3813,7 +3902,7 @@
           <wp:inline distT="0" distB="0" distL="0" distR="0">
             <wp:extent cx="6640830" cy="1116330"/>
             <wp:effectExtent l="0" t="0" r="0" b="0"/>
-            <wp:docPr id="16" name="Picture 2" descr=""/>
+            <wp:docPr id="8" name="Picture 2" descr=""/>
             <wp:cNvGraphicFramePr>
               <a:graphicFrameLocks xmlns:a="http://schemas.openxmlformats.org/drawingml/2006/main" noChangeAspect="1"/>
             </wp:cNvGraphicFramePr>
@@ -3821,7 +3910,7 @@
               <a:graphicData uri="http://schemas.openxmlformats.org/drawingml/2006/picture">
                 <pic:pic xmlns:pic="http://schemas.openxmlformats.org/drawingml/2006/picture">
                   <pic:nvPicPr>
-                    <pic:cNvPr id="16" name="Picture 2" descr=""/>
+                    <pic:cNvPr id="8" name="Picture 2" descr=""/>
                     <pic:cNvPicPr>
                       <a:picLocks noChangeAspect="1" noChangeArrowheads="1"/>
                     </pic:cNvPicPr>
@@ -3854,7 +3943,7 @@
           <wp:inline distT="0" distB="0" distL="0" distR="0">
             <wp:extent cx="6048375" cy="3124200"/>
             <wp:effectExtent l="0" t="0" r="0" b="0"/>
-            <wp:docPr id="17" name="Picture 3" descr=""/>
+            <wp:docPr id="9" name="Picture 3" descr=""/>
             <wp:cNvGraphicFramePr>
               <a:graphicFrameLocks xmlns:a="http://schemas.openxmlformats.org/drawingml/2006/main" noChangeAspect="1"/>
             </wp:cNvGraphicFramePr>
@@ -3862,7 +3951,7 @@
               <a:graphicData uri="http://schemas.openxmlformats.org/drawingml/2006/picture">
                 <pic:pic xmlns:pic="http://schemas.openxmlformats.org/drawingml/2006/picture">
                   <pic:nvPicPr>
-                    <pic:cNvPr id="17" name="Picture 3" descr=""/>
+                    <pic:cNvPr id="9" name="Picture 3" descr=""/>
                     <pic:cNvPicPr>
                       <a:picLocks noChangeAspect="1" noChangeArrowheads="1"/>
                     </pic:cNvPicPr>
@@ -3895,7 +3984,7 @@
           <wp:inline distT="0" distB="0" distL="0" distR="0">
             <wp:extent cx="6644005" cy="1022985"/>
             <wp:effectExtent l="0" t="0" r="0" b="0"/>
-            <wp:docPr id="18" name="Picture 4" descr=""/>
+            <wp:docPr id="10" name="Picture 4" descr=""/>
             <wp:cNvGraphicFramePr>
               <a:graphicFrameLocks xmlns:a="http://schemas.openxmlformats.org/drawingml/2006/main" noChangeAspect="1"/>
             </wp:cNvGraphicFramePr>
@@ -3903,7 +3992,7 @@
               <a:graphicData uri="http://schemas.openxmlformats.org/drawingml/2006/picture">
                 <pic:pic xmlns:pic="http://schemas.openxmlformats.org/drawingml/2006/picture">
                   <pic:nvPicPr>
-                    <pic:cNvPr id="18" name="Picture 4" descr=""/>
+                    <pic:cNvPr id="10" name="Picture 4" descr=""/>
                     <pic:cNvPicPr>
                       <a:picLocks noChangeAspect="1" noChangeArrowheads="1"/>
                     </pic:cNvPicPr>
@@ -3936,7 +4025,7 @@
           <wp:inline distT="0" distB="0" distL="0" distR="0">
             <wp:extent cx="6643370" cy="3477895"/>
             <wp:effectExtent l="0" t="0" r="0" b="0"/>
-            <wp:docPr id="19" name="Picture 5" descr=""/>
+            <wp:docPr id="11" name="Picture 5" descr=""/>
             <wp:cNvGraphicFramePr>
               <a:graphicFrameLocks xmlns:a="http://schemas.openxmlformats.org/drawingml/2006/main" noChangeAspect="1"/>
             </wp:cNvGraphicFramePr>
@@ -3944,7 +4033,7 @@
               <a:graphicData uri="http://schemas.openxmlformats.org/drawingml/2006/picture">
                 <pic:pic xmlns:pic="http://schemas.openxmlformats.org/drawingml/2006/picture">
                   <pic:nvPicPr>
-                    <pic:cNvPr id="19" name="Picture 5" descr=""/>
+                    <pic:cNvPr id="11" name="Picture 5" descr=""/>
                     <pic:cNvPicPr>
                       <a:picLocks noChangeAspect="1" noChangeArrowheads="1"/>
                     </pic:cNvPicPr>
@@ -3977,7 +4066,7 @@
           <wp:inline distT="0" distB="0" distL="0" distR="0">
             <wp:extent cx="6638290" cy="829945"/>
             <wp:effectExtent l="0" t="0" r="0" b="0"/>
-            <wp:docPr id="20" name="Picture 6" descr=""/>
+            <wp:docPr id="12" name="Picture 6" descr=""/>
             <wp:cNvGraphicFramePr>
               <a:graphicFrameLocks xmlns:a="http://schemas.openxmlformats.org/drawingml/2006/main" noChangeAspect="1"/>
             </wp:cNvGraphicFramePr>
@@ -3985,7 +4074,7 @@
               <a:graphicData uri="http://schemas.openxmlformats.org/drawingml/2006/picture">
                 <pic:pic xmlns:pic="http://schemas.openxmlformats.org/drawingml/2006/picture">
                   <pic:nvPicPr>
-                    <pic:cNvPr id="20" name="Picture 6" descr=""/>
+                    <pic:cNvPr id="12" name="Picture 6" descr=""/>
                     <pic:cNvPicPr>
                       <a:picLocks noChangeAspect="1" noChangeArrowheads="1"/>
                     </pic:cNvPicPr>
@@ -4018,7 +4107,7 @@
           <wp:inline distT="0" distB="0" distL="0" distR="0">
             <wp:extent cx="6645275" cy="471805"/>
             <wp:effectExtent l="0" t="0" r="0" b="0"/>
-            <wp:docPr id="21" name="Picture 8" descr=""/>
+            <wp:docPr id="13" name="Picture 8" descr=""/>
             <wp:cNvGraphicFramePr>
               <a:graphicFrameLocks xmlns:a="http://schemas.openxmlformats.org/drawingml/2006/main" noChangeAspect="1"/>
             </wp:cNvGraphicFramePr>
@@ -4026,7 +4115,7 @@
               <a:graphicData uri="http://schemas.openxmlformats.org/drawingml/2006/picture">
                 <pic:pic xmlns:pic="http://schemas.openxmlformats.org/drawingml/2006/picture">
                   <pic:nvPicPr>
-                    <pic:cNvPr id="21" name="Picture 8" descr=""/>
+                    <pic:cNvPr id="13" name="Picture 8" descr=""/>
                     <pic:cNvPicPr>
                       <a:picLocks noChangeAspect="1" noChangeArrowheads="1"/>
                     </pic:cNvPicPr>
@@ -4081,37 +4170,28 @@
     <w:p>
       <w:pPr>
         <w:pStyle w:val="ListParagraph"/>
+        <w:numPr>
+          <w:ilvl w:val="0"/>
+          <w:numId w:val="0"/>
+        </w:numPr>
         <w:spacing w:lineRule="auto" w:line="360"/>
+        <w:ind w:hanging="0" w:left="720"/>
         <w:jc w:val="both"/>
         <w:rPr>
           <w:lang w:val="bg-BG" w:bidi="ar-SA"/>
         </w:rPr>
       </w:pPr>
       <w:r>
-        <w:rPr>
-          <w:rFonts w:cs="Times New Roman" w:ascii="Times New Roman" w:hAnsi="Times New Roman"/>
-          <w:b/>
-          <w:sz w:val="26"/>
-          <w:szCs w:val="26"/>
-          <w:lang w:val="bg-BG" w:bidi="ar-SA"/>
-        </w:rPr>
+        <w:rPr/>
       </w:r>
       <w:r>
         <mc:AlternateContent>
           <mc:Choice Requires="wps">
             <w:drawing>
-              <wp:anchor behindDoc="0" distT="0" distB="0" distL="0" distR="0" simplePos="0" locked="0" layoutInCell="0" allowOverlap="1" relativeHeight="21">
-                <wp:simplePos x="0" y="0"/>
-                <wp:positionH relativeFrom="column">
-                  <wp:align>center</wp:align>
-                </wp:positionH>
-                <wp:positionV relativeFrom="paragraph">
-                  <wp:posOffset>635</wp:posOffset>
-                </wp:positionV>
-                <wp:extent cx="6417310" cy="2637790"/>
+              <wp:inline distT="0" distB="0" distL="0" distR="0">
+                <wp:extent cx="6188710" cy="6466840"/>
                 <wp:effectExtent l="0" t="0" r="0" b="0"/>
-                <wp:wrapSquare wrapText="largest"/>
-                <wp:docPr id="22" name="Frame1"/>
+                <wp:docPr id="14" name="Frame9"/>
                 <a:graphic xmlns:a="http://schemas.openxmlformats.org/drawingml/2006/main">
                   <a:graphicData uri="http://schemas.microsoft.com/office/word/2010/wordprocessingShape">
                     <wps:wsp>
@@ -4119,7 +4199,7 @@
                       <wps:spPr>
                         <a:xfrm>
                           <a:off x="0" y="0"/>
-                          <a:ext cx="6417310" cy="2637790"/>
+                          <a:ext cx="6188710" cy="6466840"/>
                         </a:xfrm>
                         <a:prstGeom prst="rect"/>
                         <a:solidFill>
@@ -4139,9 +4219,9 @@
                               <w:rPr/>
                               <w:drawing>
                                 <wp:inline distT="0" distB="0" distL="0" distR="0">
-                                  <wp:extent cx="6417310" cy="2360930"/>
+                                  <wp:extent cx="6188710" cy="6113780"/>
                                   <wp:effectExtent l="0" t="0" r="0" b="0"/>
-                                  <wp:docPr id="23" name="Image5" descr=""/>
+                                  <wp:docPr id="15" name="Image6 Copy 1" descr=""/>
                                   <wp:cNvGraphicFramePr>
                                     <a:graphicFrameLocks xmlns:a="http://schemas.openxmlformats.org/drawingml/2006/main" noChangeAspect="1"/>
                                   </wp:cNvGraphicFramePr>
@@ -4149,13 +4229,193 @@
                                     <a:graphicData uri="http://schemas.openxmlformats.org/drawingml/2006/picture">
                                       <pic:pic xmlns:pic="http://schemas.openxmlformats.org/drawingml/2006/picture">
                                         <pic:nvPicPr>
-                                          <pic:cNvPr id="23" name="Image5" descr=""/>
+                                          <pic:cNvPr id="15" name="Image6 Copy 1" descr=""/>
                                           <pic:cNvPicPr>
                                             <a:picLocks noChangeAspect="1" noChangeArrowheads="1"/>
                                           </pic:cNvPicPr>
                                         </pic:nvPicPr>
                                         <pic:blipFill>
                                           <a:blip r:embed="rId19"/>
+                                          <a:stretch>
+                                            <a:fillRect/>
+                                          </a:stretch>
+                                        </pic:blipFill>
+                                        <pic:spPr bwMode="auto">
+                                          <a:xfrm>
+                                            <a:off x="0" y="0"/>
+                                            <a:ext cx="6188710" cy="6113780"/>
+                                          </a:xfrm>
+                                          <a:prstGeom prst="rect">
+                                            <a:avLst/>
+                                          </a:prstGeom>
+                                          <a:noFill/>
+                                        </pic:spPr>
+                                      </pic:pic>
+                                    </a:graphicData>
+                                  </a:graphic>
+                                </wp:inline>
+                              </w:drawing>
+                              <w:t>Процедура за изчисляване на средна оценка на изпит</w:t>
+                            </w:r>
+                          </w:p>
+                        </w:txbxContent>
+                      </wps:txbx>
+                      <wps:bodyPr anchor="t" lIns="0" tIns="0" rIns="0" bIns="0">
+                        <a:noAutofit/>
+                      </wps:bodyPr>
+                    </wps:wsp>
+                  </a:graphicData>
+                </a:graphic>
+              </wp:inline>
+            </w:drawing>
+          </mc:Choice>
+          <mc:Fallback>
+            <w:pict>
+              <v:rect style="position:absolute;rotation:-0;width:487.3pt;height:509.2pt;mso-wrap-distance-left:0pt;mso-wrap-distance-right:0pt;mso-wrap-distance-top:0pt;mso-wrap-distance-bottom:0pt;margin-top:-458.35pt;mso-position-vertical-relative:text;margin-left:0pt;mso-position-horizontal:center;mso-position-horizontal-relative:text">
+                <v:textbox inset="0in,0in,0in,0in">
+                  <w:txbxContent>
+                    <w:p>
+                      <w:pPr>
+                        <w:pStyle w:val="Caption"/>
+                        <w:suppressLineNumbers/>
+                        <w:spacing w:before="120" w:after="120"/>
+                        <w:rPr/>
+                      </w:pPr>
+                      <w:r>
+                        <w:rPr/>
+                        <w:drawing>
+                          <wp:inline distT="0" distB="0" distL="0" distR="0">
+                            <wp:extent cx="6188710" cy="6113780"/>
+                            <wp:effectExtent l="0" t="0" r="0" b="0"/>
+                            <wp:docPr id="16" name="Image6 Copy 1" descr=""/>
+                            <wp:cNvGraphicFramePr>
+                              <a:graphicFrameLocks xmlns:a="http://schemas.openxmlformats.org/drawingml/2006/main" noChangeAspect="1"/>
+                            </wp:cNvGraphicFramePr>
+                            <a:graphic xmlns:a="http://schemas.openxmlformats.org/drawingml/2006/main">
+                              <a:graphicData uri="http://schemas.openxmlformats.org/drawingml/2006/picture">
+                                <pic:pic xmlns:pic="http://schemas.openxmlformats.org/drawingml/2006/picture">
+                                  <pic:nvPicPr>
+                                    <pic:cNvPr id="16" name="Image6 Copy 1" descr=""/>
+                                    <pic:cNvPicPr>
+                                      <a:picLocks noChangeAspect="1" noChangeArrowheads="1"/>
+                                    </pic:cNvPicPr>
+                                  </pic:nvPicPr>
+                                  <pic:blipFill>
+                                    <a:blip r:embed="rId20"/>
+                                    <a:stretch>
+                                      <a:fillRect/>
+                                    </a:stretch>
+                                  </pic:blipFill>
+                                  <pic:spPr bwMode="auto">
+                                    <a:xfrm>
+                                      <a:off x="0" y="0"/>
+                                      <a:ext cx="6188710" cy="6113780"/>
+                                    </a:xfrm>
+                                    <a:prstGeom prst="rect">
+                                      <a:avLst/>
+                                    </a:prstGeom>
+                                    <a:noFill/>
+                                  </pic:spPr>
+                                </pic:pic>
+                              </a:graphicData>
+                            </a:graphic>
+                          </wp:inline>
+                        </w:drawing>
+                        <w:t>Процедура за изчисляване на средна оценка на изпит</w:t>
+                      </w:r>
+                    </w:p>
+                  </w:txbxContent>
+                </v:textbox>
+                <w10:wrap type="square" side="largest"/>
+              </v:rect>
+            </w:pict>
+          </mc:Fallback>
+        </mc:AlternateContent>
+      </w:r>
+    </w:p>
+    <w:p>
+      <w:pPr>
+        <w:pStyle w:val="ListParagraph"/>
+        <w:spacing w:lineRule="auto" w:line="360"/>
+        <w:jc w:val="both"/>
+        <w:rPr>
+          <w:lang w:val="bg-BG" w:bidi="ar-SA"/>
+        </w:rPr>
+      </w:pPr>
+      <w:r>
+        <w:rPr>
+          <w:lang w:val="bg-BG" w:bidi="ar-SA"/>
+        </w:rPr>
+        <mc:AlternateContent>
+          <mc:Choice Requires="wps">
+            <w:drawing>
+              <wp:anchor behindDoc="0" distT="0" distB="0" distL="0" distR="0" simplePos="0" locked="0" layoutInCell="0" allowOverlap="1" relativeHeight="24">
+                <wp:simplePos x="0" y="0"/>
+                <wp:positionH relativeFrom="column">
+                  <wp:align>center</wp:align>
+                </wp:positionH>
+                <wp:positionV relativeFrom="paragraph">
+                  <wp:posOffset>635</wp:posOffset>
+                </wp:positionV>
+                <wp:extent cx="6417310" cy="2637790"/>
+                <wp:effectExtent l="0" t="0" r="0" b="0"/>
+                <wp:wrapSquare wrapText="largest"/>
+                <wp:docPr id="17" name="Frame1"/>
+                <a:graphic xmlns:a="http://schemas.openxmlformats.org/drawingml/2006/main">
+                  <a:graphicData uri="http://schemas.microsoft.com/office/word/2010/wordprocessingShape">
+                    <wps:wsp>
+                      <wps:cNvSpPr/>
+                      <wps:spPr>
+                        <a:xfrm>
+                          <a:off x="0" y="0"/>
+                          <a:ext cx="6417360" cy="2637720"/>
+                        </a:xfrm>
+                        <a:prstGeom prst="rect">
+                          <a:avLst/>
+                        </a:prstGeom>
+                        <a:solidFill>
+                          <a:srgbClr val="ffffff"/>
+                        </a:solidFill>
+                        <a:ln w="0">
+                          <a:noFill/>
+                        </a:ln>
+                      </wps:spPr>
+                      <wps:style>
+                        <a:lnRef idx="0"/>
+                        <a:fillRef idx="0"/>
+                        <a:effectRef idx="0"/>
+                        <a:fontRef idx="minor"/>
+                      </wps:style>
+                      <wps:txbx>
+                        <w:txbxContent>
+                          <w:p>
+                            <w:pPr>
+                              <w:pStyle w:val="Caption"/>
+                              <w:suppressLineNumbers/>
+                              <w:spacing w:before="120" w:after="120"/>
+                              <w:rPr/>
+                            </w:pPr>
+                            <w:r>
+                              <w:rPr/>
+                              <w:drawing>
+                                <wp:inline distT="0" distB="0" distL="0" distR="0">
+                                  <wp:extent cx="6417310" cy="2360930"/>
+                                  <wp:effectExtent l="0" t="0" r="0" b="0"/>
+                                  <wp:docPr id="19" name="Image5" descr=""/>
+                                  <wp:cNvGraphicFramePr>
+                                    <a:graphicFrameLocks xmlns:a="http://schemas.openxmlformats.org/drawingml/2006/main" noChangeAspect="1"/>
+                                  </wp:cNvGraphicFramePr>
+                                  <a:graphic xmlns:a="http://schemas.openxmlformats.org/drawingml/2006/main">
+                                    <a:graphicData uri="http://schemas.openxmlformats.org/drawingml/2006/picture">
+                                      <pic:pic xmlns:pic="http://schemas.openxmlformats.org/drawingml/2006/picture">
+                                        <pic:nvPicPr>
+                                          <pic:cNvPr id="19" name="Image5" descr=""/>
+                                          <pic:cNvPicPr>
+                                            <a:picLocks noChangeAspect="1" noChangeArrowheads="1"/>
+                                          </pic:cNvPicPr>
+                                        </pic:nvPicPr>
+                                        <pic:blipFill>
+                                          <a:blip r:embed="rId21"/>
                                           <a:stretch>
                                             <a:fillRect/>
                                           </a:stretch>
@@ -4183,7 +4443,7 @@
                           </w:p>
                         </w:txbxContent>
                       </wps:txbx>
-                      <wps:bodyPr anchor="t" lIns="0" tIns="0" rIns="0" bIns="0">
+                      <wps:bodyPr lIns="0" rIns="0" tIns="0" bIns="0" anchor="t">
                         <a:noAutofit/>
                       </wps:bodyPr>
                     </wps:wsp>
@@ -4194,8 +4454,10 @@
           </mc:Choice>
           <mc:Fallback>
             <w:pict>
-              <v:rect style="position:absolute;rotation:-0;width:505.3pt;height:207.7pt;mso-wrap-distance-left:0pt;mso-wrap-distance-right:0pt;mso-wrap-distance-top:0pt;mso-wrap-distance-bottom:0pt;margin-top:0pt;mso-position-vertical:top;mso-position-vertical-relative:text;margin-left:9pt;mso-position-horizontal:center;mso-position-horizontal-relative:text">
-                <v:textbox inset="0in,0in,0in,0in">
+              <v:rect id="shape_0" ID="Frame1" path="m0,0l-2147483645,0l-2147483645,-2147483646l0,-2147483646xe" fillcolor="white" stroked="f" o:allowincell="f" style="position:absolute;margin-left:9pt;margin-top:0.05pt;width:505.25pt;height:207.65pt;mso-wrap-style:square;v-text-anchor:top;mso-position-horizontal:center">
+                <v:fill o:detectmouseclick="t" type="solid" color2="black"/>
+                <v:stroke color="#3465a4" joinstyle="round" endcap="flat"/>
+                <v:textbox>
                   <w:txbxContent>
                     <w:p>
                       <w:pPr>
@@ -4210,7 +4472,7 @@
                           <wp:inline distT="0" distB="0" distL="0" distR="0">
                             <wp:extent cx="6417310" cy="2360930"/>
                             <wp:effectExtent l="0" t="0" r="0" b="0"/>
-                            <wp:docPr id="24" name="Image5" descr=""/>
+                            <wp:docPr id="20" name="Image5" descr=""/>
                             <wp:cNvGraphicFramePr>
                               <a:graphicFrameLocks xmlns:a="http://schemas.openxmlformats.org/drawingml/2006/main" noChangeAspect="1"/>
                             </wp:cNvGraphicFramePr>
@@ -4218,13 +4480,13 @@
                               <a:graphicData uri="http://schemas.openxmlformats.org/drawingml/2006/picture">
                                 <pic:pic xmlns:pic="http://schemas.openxmlformats.org/drawingml/2006/picture">
                                   <pic:nvPicPr>
-                                    <pic:cNvPr id="24" name="Image5" descr=""/>
+                                    <pic:cNvPr id="20" name="Image5" descr=""/>
                                     <pic:cNvPicPr>
                                       <a:picLocks noChangeAspect="1" noChangeArrowheads="1"/>
                                     </pic:cNvPicPr>
                                   </pic:nvPicPr>
                                   <pic:blipFill>
-                                    <a:blip r:embed="rId20"/>
+                                    <a:blip r:embed="rId22"/>
                                     <a:stretch>
                                       <a:fillRect/>
                                     </a:stretch>
@@ -4258,160 +4520,6 @@
           </mc:Fallback>
         </mc:AlternateContent>
       </w:r>
-      <w:r>
-        <mc:AlternateContent>
-          <mc:Choice Requires="wps">
-            <w:drawing>
-              <wp:inline distT="0" distB="0" distL="0" distR="0">
-                <wp:extent cx="6188710" cy="6466840"/>
-                <wp:effectExtent l="0" t="0" r="0" b="0"/>
-                <wp:docPr id="25" name="Frame6"/>
-                <a:graphic xmlns:a="http://schemas.openxmlformats.org/drawingml/2006/main">
-                  <a:graphicData uri="http://schemas.microsoft.com/office/word/2010/wordprocessingShape">
-                    <wps:wsp>
-                      <wps:cNvSpPr txBox="1"/>
-                      <wps:spPr>
-                        <a:xfrm>
-                          <a:off x="0" y="0"/>
-                          <a:ext cx="6188710" cy="6466840"/>
-                        </a:xfrm>
-                        <a:prstGeom prst="rect"/>
-                        <a:solidFill>
-                          <a:srgbClr val="FFFFFF"/>
-                        </a:solidFill>
-                      </wps:spPr>
-                      <wps:txbx>
-                        <w:txbxContent>
-                          <w:p>
-                            <w:pPr>
-                              <w:pStyle w:val="Caption"/>
-                              <w:suppressLineNumbers/>
-                              <w:spacing w:before="120" w:after="120"/>
-                              <w:rPr/>
-                            </w:pPr>
-                            <w:r>
-                              <w:rPr/>
-                              <w:drawing>
-                                <wp:inline distT="0" distB="0" distL="0" distR="0">
-                                  <wp:extent cx="6188710" cy="6113780"/>
-                                  <wp:effectExtent l="0" t="0" r="0" b="0"/>
-                                  <wp:docPr id="26" name="Image6" descr=""/>
-                                  <wp:cNvGraphicFramePr>
-                                    <a:graphicFrameLocks xmlns:a="http://schemas.openxmlformats.org/drawingml/2006/main" noChangeAspect="1"/>
-                                  </wp:cNvGraphicFramePr>
-                                  <a:graphic xmlns:a="http://schemas.openxmlformats.org/drawingml/2006/main">
-                                    <a:graphicData uri="http://schemas.openxmlformats.org/drawingml/2006/picture">
-                                      <pic:pic xmlns:pic="http://schemas.openxmlformats.org/drawingml/2006/picture">
-                                        <pic:nvPicPr>
-                                          <pic:cNvPr id="26" name="Image6" descr=""/>
-                                          <pic:cNvPicPr>
-                                            <a:picLocks noChangeAspect="1" noChangeArrowheads="1"/>
-                                          </pic:cNvPicPr>
-                                        </pic:nvPicPr>
-                                        <pic:blipFill>
-                                          <a:blip r:embed="rId21"/>
-                                          <a:stretch>
-                                            <a:fillRect/>
-                                          </a:stretch>
-                                        </pic:blipFill>
-                                        <pic:spPr bwMode="auto">
-                                          <a:xfrm>
-                                            <a:off x="0" y="0"/>
-                                            <a:ext cx="6188710" cy="6113780"/>
-                                          </a:xfrm>
-                                          <a:prstGeom prst="rect">
-                                            <a:avLst/>
-                                          </a:prstGeom>
-                                          <a:noFill/>
-                                        </pic:spPr>
-                                      </pic:pic>
-                                    </a:graphicData>
-                                  </a:graphic>
-                                </wp:inline>
-                              </w:drawing>
-                            </w:r>
-                            <w:r>
-                              <w:rPr/>
-                              <w:t>Процедура за изчилсяване средна оценка за изпит</w:t>
-                            </w:r>
-                          </w:p>
-                        </w:txbxContent>
-                      </wps:txbx>
-                      <wps:bodyPr anchor="t" lIns="0" tIns="0" rIns="0" bIns="0">
-                        <a:noAutofit/>
-                      </wps:bodyPr>
-                    </wps:wsp>
-                  </a:graphicData>
-                </a:graphic>
-              </wp:inline>
-            </w:drawing>
-          </mc:Choice>
-          <mc:Fallback>
-            <w:pict>
-              <v:rect style="position:absolute;rotation:-0;width:487.3pt;height:509.2pt;mso-wrap-distance-left:0pt;mso-wrap-distance-right:0pt;mso-wrap-distance-top:0pt;mso-wrap-distance-bottom:0pt;margin-top:-509.2pt;mso-position-vertical:top;mso-position-vertical-relative:text;margin-left:18pt;mso-position-horizontal:center;mso-position-horizontal-relative:text">
-                <v:textbox inset="0in,0in,0in,0in">
-                  <w:txbxContent>
-                    <w:p>
-                      <w:pPr>
-                        <w:pStyle w:val="Caption"/>
-                        <w:suppressLineNumbers/>
-                        <w:spacing w:before="120" w:after="120"/>
-                        <w:rPr/>
-                      </w:pPr>
-                      <w:r>
-                        <w:rPr/>
-                        <w:drawing>
-                          <wp:inline distT="0" distB="0" distL="0" distR="0">
-                            <wp:extent cx="6188710" cy="6113780"/>
-                            <wp:effectExtent l="0" t="0" r="0" b="0"/>
-                            <wp:docPr id="27" name="Image6" descr=""/>
-                            <wp:cNvGraphicFramePr>
-                              <a:graphicFrameLocks xmlns:a="http://schemas.openxmlformats.org/drawingml/2006/main" noChangeAspect="1"/>
-                            </wp:cNvGraphicFramePr>
-                            <a:graphic xmlns:a="http://schemas.openxmlformats.org/drawingml/2006/main">
-                              <a:graphicData uri="http://schemas.openxmlformats.org/drawingml/2006/picture">
-                                <pic:pic xmlns:pic="http://schemas.openxmlformats.org/drawingml/2006/picture">
-                                  <pic:nvPicPr>
-                                    <pic:cNvPr id="27" name="Image6" descr=""/>
-                                    <pic:cNvPicPr>
-                                      <a:picLocks noChangeAspect="1" noChangeArrowheads="1"/>
-                                    </pic:cNvPicPr>
-                                  </pic:nvPicPr>
-                                  <pic:blipFill>
-                                    <a:blip r:embed="rId22"/>
-                                    <a:stretch>
-                                      <a:fillRect/>
-                                    </a:stretch>
-                                  </pic:blipFill>
-                                  <pic:spPr bwMode="auto">
-                                    <a:xfrm>
-                                      <a:off x="0" y="0"/>
-                                      <a:ext cx="6188710" cy="6113780"/>
-                                    </a:xfrm>
-                                    <a:prstGeom prst="rect">
-                                      <a:avLst/>
-                                    </a:prstGeom>
-                                    <a:noFill/>
-                                  </pic:spPr>
-                                </pic:pic>
-                              </a:graphicData>
-                            </a:graphic>
-                          </wp:inline>
-                        </w:drawing>
-                      </w:r>
-                      <w:r>
-                        <w:rPr/>
-                        <w:t>Процедура за изчилсяване средна оценка за изпит</w:t>
-                      </w:r>
-                    </w:p>
-                  </w:txbxContent>
-                </v:textbox>
-                <w10:wrap type="square" side="largest"/>
-              </v:rect>
-            </w:pict>
-          </mc:Fallback>
-        </mc:AlternateContent>
-      </w:r>
     </w:p>
     <w:p>
       <w:pPr>
@@ -4424,48 +4532,38 @@
       </w:pPr>
       <w:r>
         <w:rPr/>
-      </w:r>
-    </w:p>
-    <w:p>
-      <w:pPr>
-        <w:pStyle w:val="ListParagraph"/>
-        <w:spacing w:lineRule="auto" w:line="360"/>
-        <w:jc w:val="both"/>
-        <w:rPr>
-          <w:lang w:val="bg-BG" w:bidi="ar-SA"/>
-        </w:rPr>
-      </w:pPr>
-      <w:r>
-        <w:rPr>
-          <w:rFonts w:cs="Times New Roman" w:ascii="Times New Roman" w:hAnsi="Times New Roman"/>
-          <w:b/>
-          <w:sz w:val="26"/>
-          <w:szCs w:val="26"/>
-          <w:lang w:val="bg-BG" w:bidi="ar-SA"/>
-        </w:rPr>
-      </w:r>
-      <w:r>
         <mc:AlternateContent>
           <mc:Choice Requires="wps">
             <w:drawing>
               <wp:inline distT="0" distB="0" distL="0" distR="0">
                 <wp:extent cx="4553585" cy="7383780"/>
                 <wp:effectExtent l="0" t="0" r="0" b="0"/>
-                <wp:docPr id="28" name="Frame7"/>
+                <wp:docPr id="18" name="Frame7"/>
                 <a:graphic xmlns:a="http://schemas.openxmlformats.org/drawingml/2006/main">
                   <a:graphicData uri="http://schemas.microsoft.com/office/word/2010/wordprocessingShape">
                     <wps:wsp>
-                      <wps:cNvSpPr txBox="1"/>
+                      <wps:cNvSpPr/>
                       <wps:spPr>
                         <a:xfrm>
                           <a:off x="0" y="0"/>
-                          <a:ext cx="4553585" cy="7383780"/>
+                          <a:ext cx="4553640" cy="7383960"/>
                         </a:xfrm>
-                        <a:prstGeom prst="rect"/>
+                        <a:prstGeom prst="rect">
+                          <a:avLst/>
+                        </a:prstGeom>
                         <a:solidFill>
-                          <a:srgbClr val="FFFFFF"/>
+                          <a:srgbClr val="ffffff"/>
                         </a:solidFill>
+                        <a:ln w="0">
+                          <a:noFill/>
+                        </a:ln>
                       </wps:spPr>
+                      <wps:style>
+                        <a:lnRef idx="0"/>
+                        <a:fillRef idx="0"/>
+                        <a:effectRef idx="0"/>
+                        <a:fontRef idx="minor"/>
+                      </wps:style>
                       <wps:txbx>
                         <w:txbxContent>
                           <w:p>
@@ -4481,7 +4579,7 @@
                                 <wp:inline distT="0" distB="0" distL="0" distR="0">
                                   <wp:extent cx="4553585" cy="6830060"/>
                                   <wp:effectExtent l="0" t="0" r="0" b="0"/>
-                                  <wp:docPr id="29" name="Image7" descr=""/>
+                                  <wp:docPr id="20" name="Image7" descr=""/>
                                   <wp:cNvGraphicFramePr>
                                     <a:graphicFrameLocks xmlns:a="http://schemas.openxmlformats.org/drawingml/2006/main" noChangeAspect="1"/>
                                   </wp:cNvGraphicFramePr>
@@ -4489,7 +4587,7 @@
                                     <a:graphicData uri="http://schemas.openxmlformats.org/drawingml/2006/picture">
                                       <pic:pic xmlns:pic="http://schemas.openxmlformats.org/drawingml/2006/picture">
                                         <pic:nvPicPr>
-                                          <pic:cNvPr id="29" name="Image7" descr=""/>
+                                          <pic:cNvPr id="20" name="Image7" descr=""/>
                                           <pic:cNvPicPr>
                                             <a:picLocks noChangeAspect="1" noChangeArrowheads="1"/>
                                           </pic:cNvPicPr>
@@ -4515,12 +4613,15 @@
                                   </a:graphic>
                                 </wp:inline>
                               </w:drawing>
+                            </w:r>
+                            <w:r>
+                              <w:rPr/>
                               <w:t>Процедура за увеличаване точките на отговорите и съответно изпита</w:t>
                             </w:r>
                           </w:p>
                         </w:txbxContent>
                       </wps:txbx>
-                      <wps:bodyPr anchor="t" lIns="0" tIns="0" rIns="0" bIns="0">
+                      <wps:bodyPr lIns="0" rIns="0" tIns="0" bIns="0" anchor="t">
                         <a:noAutofit/>
                       </wps:bodyPr>
                     </wps:wsp>
@@ -4531,8 +4632,10 @@
           </mc:Choice>
           <mc:Fallback>
             <w:pict>
-              <v:rect style="position:absolute;rotation:-0;width:358.55pt;height:581.4pt;mso-wrap-distance-left:0pt;mso-wrap-distance-right:0pt;mso-wrap-distance-top:0pt;mso-wrap-distance-bottom:0pt;margin-top:-581.4pt;mso-position-vertical:top;mso-position-vertical-relative:text;margin-left:82.4pt;mso-position-horizontal:center;mso-position-horizontal-relative:text">
-                <v:textbox inset="0in,0in,0in,0in">
+              <v:rect id="shape_0" ID="Frame7" path="m0,0l-2147483645,0l-2147483645,-2147483646l0,-2147483646xe" fillcolor="white" stroked="f" o:allowincell="f" style="position:absolute;margin-left:0pt;margin-top:-581.45pt;width:358.5pt;height:581.35pt;mso-wrap-style:square;v-text-anchor:top;mso-position-vertical:top">
+                <v:fill o:detectmouseclick="t" type="solid" color2="black"/>
+                <v:stroke color="#3465a4" joinstyle="round" endcap="flat"/>
+                <v:textbox>
                   <w:txbxContent>
                     <w:p>
                       <w:pPr>
@@ -4547,7 +4650,7 @@
                           <wp:inline distT="0" distB="0" distL="0" distR="0">
                             <wp:extent cx="4553585" cy="6830060"/>
                             <wp:effectExtent l="0" t="0" r="0" b="0"/>
-                            <wp:docPr id="30" name="Image7" descr=""/>
+                            <wp:docPr id="21" name="Image7" descr=""/>
                             <wp:cNvGraphicFramePr>
                               <a:graphicFrameLocks xmlns:a="http://schemas.openxmlformats.org/drawingml/2006/main" noChangeAspect="1"/>
                             </wp:cNvGraphicFramePr>
@@ -4555,7 +4658,7 @@
                               <a:graphicData uri="http://schemas.openxmlformats.org/drawingml/2006/picture">
                                 <pic:pic xmlns:pic="http://schemas.openxmlformats.org/drawingml/2006/picture">
                                   <pic:nvPicPr>
-                                    <pic:cNvPr id="30" name="Image7" descr=""/>
+                                    <pic:cNvPr id="21" name="Image7" descr=""/>
                                     <pic:cNvPicPr>
                                       <a:picLocks noChangeAspect="1" noChangeArrowheads="1"/>
                                     </pic:cNvPicPr>
@@ -4581,12 +4684,15 @@
                             </a:graphic>
                           </wp:inline>
                         </w:drawing>
+                      </w:r>
+                      <w:r>
+                        <w:rPr/>
                         <w:t>Процедура за увеличаване точките на отговорите и съответно изпита</w:t>
                       </w:r>
                     </w:p>
                   </w:txbxContent>
                 </v:textbox>
-                <w10:wrap type="square" side="largest"/>
+                <w10:wrap type="square"/>
               </v:rect>
             </w:pict>
           </mc:Fallback>
@@ -4603,93 +4709,40 @@
         </w:rPr>
       </w:pPr>
       <w:r>
-        <w:rPr>
-          <w:rFonts w:cs="Times New Roman" w:ascii="Times New Roman" w:hAnsi="Times New Roman"/>
-          <w:b/>
-          <w:sz w:val="26"/>
-          <w:szCs w:val="26"/>
-          <w:lang w:val="bg-BG" w:bidi="ar-SA"/>
-        </w:rPr>
-      </w:r>
-      <w:r>
+        <w:rPr/>
         <mc:AlternateContent>
           <mc:Choice Requires="wps">
             <w:drawing>
               <wp:inline distT="0" distB="0" distL="0" distR="0">
                 <wp:extent cx="6188710" cy="2235835"/>
                 <wp:effectExtent l="0" t="0" r="0" b="0"/>
-                <wp:docPr id="31" name="Frame8"/>
+                <wp:docPr id="19" name="Frame8"/>
                 <a:graphic xmlns:a="http://schemas.openxmlformats.org/drawingml/2006/main">
                   <a:graphicData uri="http://schemas.microsoft.com/office/word/2010/wordprocessingShape">
                     <wps:wsp>
-                      <wps:cNvSpPr txBox="1"/>
+                      <wps:cNvSpPr/>
                       <wps:spPr>
                         <a:xfrm>
                           <a:off x="0" y="0"/>
-                          <a:ext cx="6188710" cy="2235835"/>
+                          <a:ext cx="6188760" cy="2235960"/>
                         </a:xfrm>
-                        <a:prstGeom prst="rect"/>
+                        <a:prstGeom prst="rect">
+                          <a:avLst/>
+                        </a:prstGeom>
                         <a:solidFill>
-                          <a:srgbClr val="FFFFFF"/>
+                          <a:srgbClr val="ffffff"/>
                         </a:solidFill>
+                        <a:ln w="0">
+                          <a:noFill/>
+                        </a:ln>
                       </wps:spPr>
-                      <wps:txbx>
-                        <w:txbxContent>
-                          <w:p>
-                            <w:pPr>
-                              <w:pStyle w:val="Caption"/>
-                              <w:suppressLineNumbers/>
-                              <w:spacing w:before="120" w:after="120"/>
-                              <w:rPr/>
-                            </w:pPr>
-                            <w:r>
-                              <w:rPr/>
-                              <w:drawing>
-                                <wp:inline distT="0" distB="0" distL="0" distR="0">
-                                  <wp:extent cx="6188710" cy="1882775"/>
-                                  <wp:effectExtent l="0" t="0" r="0" b="0"/>
-                                  <wp:docPr id="32" name="Image8" descr=""/>
-                                  <wp:cNvGraphicFramePr>
-                                    <a:graphicFrameLocks xmlns:a="http://schemas.openxmlformats.org/drawingml/2006/main" noChangeAspect="1"/>
-                                  </wp:cNvGraphicFramePr>
-                                  <a:graphic xmlns:a="http://schemas.openxmlformats.org/drawingml/2006/main">
-                                    <a:graphicData uri="http://schemas.openxmlformats.org/drawingml/2006/picture">
-                                      <pic:pic xmlns:pic="http://schemas.openxmlformats.org/drawingml/2006/picture">
-                                        <pic:nvPicPr>
-                                          <pic:cNvPr id="32" name="Image8" descr=""/>
-                                          <pic:cNvPicPr>
-                                            <a:picLocks noChangeAspect="1" noChangeArrowheads="1"/>
-                                          </pic:cNvPicPr>
-                                        </pic:nvPicPr>
-                                        <pic:blipFill>
-                                          <a:blip r:embed="rId25"/>
-                                          <a:stretch>
-                                            <a:fillRect/>
-                                          </a:stretch>
-                                        </pic:blipFill>
-                                        <pic:spPr bwMode="auto">
-                                          <a:xfrm>
-                                            <a:off x="0" y="0"/>
-                                            <a:ext cx="6188710" cy="1882775"/>
-                                          </a:xfrm>
-                                          <a:prstGeom prst="rect">
-                                            <a:avLst/>
-                                          </a:prstGeom>
-                                          <a:noFill/>
-                                        </pic:spPr>
-                                      </pic:pic>
-                                    </a:graphicData>
-                                  </a:graphic>
-                                </wp:inline>
-                              </w:drawing>
-                              <w:t>Процедура за добавяне на студент</w:t>
-                            </w:r>
-                          </w:p>
-                        </w:txbxContent>
-                      </wps:txbx>
-                      <wps:bodyPr anchor="t" lIns="0" tIns="0" rIns="0" bIns="0">
-                        <a:noAutofit/>
-                      </wps:bodyPr>
+                      <wps:style>
+                        <a:lnRef idx="0"/>
+                        <a:fillRef idx="0"/>
+                        <a:effectRef idx="0"/>
+                        <a:fontRef idx="minor"/>
+                      </wps:style>
+                      <wps:bodyPr/>
                     </wps:wsp>
                   </a:graphicData>
                 </a:graphic>
@@ -4698,62 +4751,10 @@
           </mc:Choice>
           <mc:Fallback>
             <w:pict>
-              <v:rect style="position:absolute;rotation:-0;width:487.3pt;height:176.05pt;mso-wrap-distance-left:0pt;mso-wrap-distance-right:0pt;mso-wrap-distance-top:0pt;mso-wrap-distance-bottom:0pt;margin-top:-176.05pt;mso-position-vertical:top;mso-position-vertical-relative:text;margin-left:18pt;mso-position-horizontal:center;mso-position-horizontal-relative:text">
-                <v:textbox inset="0in,0in,0in,0in">
-                  <w:txbxContent>
-                    <w:p>
-                      <w:pPr>
-                        <w:pStyle w:val="Caption"/>
-                        <w:suppressLineNumbers/>
-                        <w:spacing w:before="120" w:after="120"/>
-                        <w:rPr/>
-                      </w:pPr>
-                      <w:r>
-                        <w:rPr/>
-                        <w:drawing>
-                          <wp:inline distT="0" distB="0" distL="0" distR="0">
-                            <wp:extent cx="6188710" cy="1882775"/>
-                            <wp:effectExtent l="0" t="0" r="0" b="0"/>
-                            <wp:docPr id="33" name="Image8" descr=""/>
-                            <wp:cNvGraphicFramePr>
-                              <a:graphicFrameLocks xmlns:a="http://schemas.openxmlformats.org/drawingml/2006/main" noChangeAspect="1"/>
-                            </wp:cNvGraphicFramePr>
-                            <a:graphic xmlns:a="http://schemas.openxmlformats.org/drawingml/2006/main">
-                              <a:graphicData uri="http://schemas.openxmlformats.org/drawingml/2006/picture">
-                                <pic:pic xmlns:pic="http://schemas.openxmlformats.org/drawingml/2006/picture">
-                                  <pic:nvPicPr>
-                                    <pic:cNvPr id="33" name="Image8" descr=""/>
-                                    <pic:cNvPicPr>
-                                      <a:picLocks noChangeAspect="1" noChangeArrowheads="1"/>
-                                    </pic:cNvPicPr>
-                                  </pic:nvPicPr>
-                                  <pic:blipFill>
-                                    <a:blip r:embed="rId26"/>
-                                    <a:stretch>
-                                      <a:fillRect/>
-                                    </a:stretch>
-                                  </pic:blipFill>
-                                  <pic:spPr bwMode="auto">
-                                    <a:xfrm>
-                                      <a:off x="0" y="0"/>
-                                      <a:ext cx="6188710" cy="1882775"/>
-                                    </a:xfrm>
-                                    <a:prstGeom prst="rect">
-                                      <a:avLst/>
-                                    </a:prstGeom>
-                                    <a:noFill/>
-                                  </pic:spPr>
-                                </pic:pic>
-                              </a:graphicData>
-                            </a:graphic>
-                          </wp:inline>
-                        </w:drawing>
-                        <w:t>Процедура за добавяне на студент</w:t>
-                      </w:r>
-                    </w:p>
-                  </w:txbxContent>
-                </v:textbox>
-                <w10:wrap type="square" side="largest"/>
+              <v:rect id="shape_0" ID="Frame8" path="m0,0l-2147483645,0l-2147483645,-2147483646l0,-2147483646xe" fillcolor="white" stroked="f" o:allowincell="f" style="position:absolute;margin-left:0pt;margin-top:-176.05pt;width:487.25pt;height:176pt;mso-wrap-style:none;v-text-anchor:middle">
+                <v:fill o:detectmouseclick="t" type="solid" color2="black"/>
+                <v:stroke color="#3465a4" joinstyle="round" endcap="flat"/>
+                <w10:wrap type="square"/>
               </v:rect>
             </w:pict>
           </mc:Fallback>
@@ -4800,7 +4801,7 @@
           <wp:inline distT="0" distB="0" distL="0" distR="0">
             <wp:extent cx="6642735" cy="3608705"/>
             <wp:effectExtent l="0" t="0" r="0" b="0"/>
-            <wp:docPr id="34" name="Picture 9" descr=""/>
+            <wp:docPr id="20" name="Picture 9" descr=""/>
             <wp:cNvGraphicFramePr>
               <a:graphicFrameLocks xmlns:a="http://schemas.openxmlformats.org/drawingml/2006/main" noChangeAspect="1"/>
             </wp:cNvGraphicFramePr>
@@ -4808,13 +4809,13 @@
               <a:graphicData uri="http://schemas.openxmlformats.org/drawingml/2006/picture">
                 <pic:pic xmlns:pic="http://schemas.openxmlformats.org/drawingml/2006/picture">
                   <pic:nvPicPr>
-                    <pic:cNvPr id="34" name="Picture 9" descr=""/>
+                    <pic:cNvPr id="20" name="Picture 9" descr=""/>
                     <pic:cNvPicPr>
                       <a:picLocks noChangeAspect="1" noChangeArrowheads="1"/>
                     </pic:cNvPicPr>
                   </pic:nvPicPr>
                   <pic:blipFill>
-                    <a:blip r:embed="rId27"/>
+                    <a:blip r:embed="rId25"/>
                     <a:stretch>
                       <a:fillRect/>
                     </a:stretch>
@@ -4841,7 +4842,7 @@
           <wp:inline distT="0" distB="0" distL="0" distR="0">
             <wp:extent cx="6642100" cy="2802255"/>
             <wp:effectExtent l="0" t="0" r="0" b="0"/>
-            <wp:docPr id="35" name="Picture 12" descr=""/>
+            <wp:docPr id="21" name="Picture 12" descr=""/>
             <wp:cNvGraphicFramePr>
               <a:graphicFrameLocks xmlns:a="http://schemas.openxmlformats.org/drawingml/2006/main" noChangeAspect="1"/>
             </wp:cNvGraphicFramePr>
@@ -4849,13 +4850,13 @@
               <a:graphicData uri="http://schemas.openxmlformats.org/drawingml/2006/picture">
                 <pic:pic xmlns:pic="http://schemas.openxmlformats.org/drawingml/2006/picture">
                   <pic:nvPicPr>
-                    <pic:cNvPr id="35" name="Picture 12" descr=""/>
+                    <pic:cNvPr id="21" name="Picture 12" descr=""/>
                     <pic:cNvPicPr>
                       <a:picLocks noChangeAspect="1" noChangeArrowheads="1"/>
                     </pic:cNvPicPr>
                   </pic:nvPicPr>
                   <pic:blipFill>
-                    <a:blip r:embed="rId28"/>
+                    <a:blip r:embed="rId26"/>
                     <a:stretch>
                       <a:fillRect/>
                     </a:stretch>
@@ -4878,12 +4879,12 @@
       </w:r>
     </w:p>
     <w:sectPr>
-      <w:headerReference w:type="even" r:id="rId29"/>
-      <w:headerReference w:type="default" r:id="rId30"/>
-      <w:headerReference w:type="first" r:id="rId31"/>
-      <w:footerReference w:type="even" r:id="rId32"/>
-      <w:footerReference w:type="default" r:id="rId33"/>
-      <w:footerReference w:type="first" r:id="rId34"/>
+      <w:headerReference w:type="even" r:id="rId27"/>
+      <w:headerReference w:type="default" r:id="rId28"/>
+      <w:headerReference w:type="first" r:id="rId29"/>
+      <w:footerReference w:type="even" r:id="rId30"/>
+      <w:footerReference w:type="default" r:id="rId31"/>
+      <w:footerReference w:type="first" r:id="rId32"/>
       <w:type w:val="nextPage"/>
       <w:pgSz w:w="11906" w:h="16838"/>
       <w:pgMar w:left="720" w:right="720" w:gutter="0" w:header="708" w:top="765" w:footer="708" w:bottom="765"/>
@@ -4950,7 +4951,7 @@
         </w:r>
         <w:r>
           <w:rPr/>
-          <w:t>11</w:t>
+          <w:t>10</w:t>
         </w:r>
         <w:r>
           <w:rPr/>
@@ -5002,7 +5003,7 @@
         </w:r>
         <w:r>
           <w:rPr/>
-          <w:t>11</w:t>
+          <w:t>10</w:t>
         </w:r>
         <w:r>
           <w:rPr/>
@@ -5936,6 +5937,7 @@
     </w:lvl>
     <w:lvl w:ilvl="2">
       <w:start w:val="1"/>
+      <w:pStyle w:val="Heading3"/>
       <w:numFmt w:val="none"/>
       <w:suff w:val="nothing"/>
       <w:lvlText w:val=""/>
@@ -6336,6 +6338,23 @@
       <w:lang w:val="bg-BG" w:eastAsia="en-US" w:bidi="ar-SA"/>
     </w:rPr>
   </w:style>
+  <w:style w:type="paragraph" w:styleId="Heading3">
+    <w:name w:val="heading 3"/>
+    <w:basedOn w:val="Heading"/>
+    <w:next w:val="BodyText"/>
+    <w:qFormat/>
+    <w:pPr>
+      <w:spacing w:before="140" w:after="120"/>
+      <w:outlineLvl w:val="2"/>
+    </w:pPr>
+    <w:rPr>
+      <w:rFonts w:ascii="Liberation Serif" w:hAnsi="Liberation Serif" w:eastAsia="NSimSun" w:cs="Arial"/>
+      <w:b/>
+      <w:bCs/>
+      <w:sz w:val="28"/>
+      <w:szCs w:val="28"/>
+    </w:rPr>
+  </w:style>
   <w:style w:type="character" w:styleId="DefaultParagraphFont" w:default="1">
     <w:name w:val="Default Paragraph Font"/>
     <w:uiPriority w:val="1"/>
@@ -6519,6 +6538,13 @@
       <w:ind w:left="720"/>
       <w:contextualSpacing/>
     </w:pPr>
+    <w:rPr/>
+  </w:style>
+  <w:style w:type="paragraph" w:styleId="FrameContents">
+    <w:name w:val="Frame Contents"/>
+    <w:basedOn w:val="Normal"/>
+    <w:qFormat/>
+    <w:pPr/>
     <w:rPr/>
   </w:style>
   <w:style w:type="table" w:default="1" w:styleId="3">

</xml_diff>